<commit_message>
COMP270: fixes for week 3 slides and week 4 workshop/seminar
</commit_message>
<xml_diff>
--- a/COMP270/04/2020-21-COMP270-04-seminar-materials.docx
+++ b/COMP270/04/2020-21-COMP270-04-seminar-materials.docx
@@ -4,168 +4,1174 @@
   <w:body>
     <w:p>
       <w:pPr>
-        <w:pStyle w:val="ListParagraph"/>
-        <w:numPr>
-          <w:ilvl w:val="0"/>
-          <w:numId w:val="27"/>
-        </w:numPr>
+        <w:spacing w:after="0"/>
         <w:rPr>
-          <w:b/>
-          <w:bCs/>
+          <w:szCs w:val="22"/>
+          <w:lang w:val="en-GB"/>
         </w:rPr>
       </w:pPr>
       <w:r>
         <w:rPr>
-          <w:rStyle w:val="Maths"/>
-          <w:b/>
-          <w:bCs/>
-          <w:iCs/>
           <w:noProof/>
+          <w:szCs w:val="22"/>
+          <w:lang w:val="en-GB"/>
+        </w:rPr>
+        <mc:AlternateContent>
+          <mc:Choice Requires="wpg">
+            <w:drawing>
+              <wp:anchor distT="0" distB="0" distL="114300" distR="114300" simplePos="0" relativeHeight="251678720" behindDoc="0" locked="0" layoutInCell="1" allowOverlap="1" wp14:anchorId="69764B96" wp14:editId="6ED8B929">
+                <wp:simplePos x="0" y="0"/>
+                <wp:positionH relativeFrom="column">
+                  <wp:posOffset>1706373</wp:posOffset>
+                </wp:positionH>
+                <wp:positionV relativeFrom="paragraph">
+                  <wp:posOffset>645236</wp:posOffset>
+                </wp:positionV>
+                <wp:extent cx="3655103" cy="1353860"/>
+                <wp:effectExtent l="0" t="19050" r="0" b="0"/>
+                <wp:wrapNone/>
+                <wp:docPr id="69" name="Group 69">
+                  <a:extLst xmlns:a="http://schemas.openxmlformats.org/drawingml/2006/main">
+                    <a:ext uri="{C183D7F6-B498-43B3-948B-1728B52AA6E4}">
+                      <adec:decorative xmlns:adec="http://schemas.microsoft.com/office/drawing/2017/decorative" val="1"/>
+                    </a:ext>
+                  </a:extLst>
+                </wp:docPr>
+                <wp:cNvGraphicFramePr/>
+                <a:graphic xmlns:a="http://schemas.openxmlformats.org/drawingml/2006/main">
+                  <a:graphicData uri="http://schemas.microsoft.com/office/word/2010/wordprocessingGroup">
+                    <wpg:wgp>
+                      <wpg:cNvGrpSpPr/>
+                      <wpg:grpSpPr>
+                        <a:xfrm>
+                          <a:off x="0" y="0"/>
+                          <a:ext cx="3655103" cy="1353860"/>
+                          <a:chOff x="-5096" y="231365"/>
+                          <a:chExt cx="3994590" cy="1479592"/>
+                        </a:xfrm>
+                      </wpg:grpSpPr>
+                      <wpg:grpSp>
+                        <wpg:cNvPr id="64" name="Group 64"/>
+                        <wpg:cNvGrpSpPr/>
+                        <wpg:grpSpPr>
+                          <a:xfrm>
+                            <a:off x="169333" y="259572"/>
+                            <a:ext cx="3595370" cy="1382060"/>
+                            <a:chOff x="0" y="556749"/>
+                            <a:chExt cx="3595878" cy="1382964"/>
+                          </a:xfrm>
+                        </wpg:grpSpPr>
+                        <wps:wsp>
+                          <wps:cNvPr id="53" name="Straight Arrow Connector 53"/>
+                          <wps:cNvCnPr/>
+                          <wps:spPr>
+                            <a:xfrm flipV="1">
+                              <a:off x="116840" y="556749"/>
+                              <a:ext cx="0" cy="1171025"/>
+                            </a:xfrm>
+                            <a:prstGeom prst="straightConnector1">
+                              <a:avLst/>
+                            </a:prstGeom>
+                            <a:ln>
+                              <a:solidFill>
+                                <a:schemeClr val="tx1">
+                                  <a:lumMod val="85000"/>
+                                  <a:lumOff val="15000"/>
+                                </a:schemeClr>
+                              </a:solidFill>
+                              <a:tailEnd type="triangle"/>
+                            </a:ln>
+                          </wps:spPr>
+                          <wps:style>
+                            <a:lnRef idx="1">
+                              <a:schemeClr val="accent1"/>
+                            </a:lnRef>
+                            <a:fillRef idx="0">
+                              <a:schemeClr val="accent1"/>
+                            </a:fillRef>
+                            <a:effectRef idx="0">
+                              <a:schemeClr val="accent1"/>
+                            </a:effectRef>
+                            <a:fontRef idx="minor">
+                              <a:schemeClr val="tx1"/>
+                            </a:fontRef>
+                          </wps:style>
+                          <wps:bodyPr/>
+                        </wps:wsp>
+                        <wps:wsp>
+                          <wps:cNvPr id="54" name="Straight Arrow Connector 54"/>
+                          <wps:cNvCnPr/>
+                          <wps:spPr>
+                            <a:xfrm>
+                              <a:off x="0" y="1717887"/>
+                              <a:ext cx="3595878" cy="0"/>
+                            </a:xfrm>
+                            <a:prstGeom prst="straightConnector1">
+                              <a:avLst/>
+                            </a:prstGeom>
+                            <a:ln>
+                              <a:solidFill>
+                                <a:schemeClr val="tx1">
+                                  <a:lumMod val="85000"/>
+                                  <a:lumOff val="15000"/>
+                                </a:schemeClr>
+                              </a:solidFill>
+                              <a:tailEnd type="triangle"/>
+                            </a:ln>
+                          </wps:spPr>
+                          <wps:style>
+                            <a:lnRef idx="1">
+                              <a:schemeClr val="accent1"/>
+                            </a:lnRef>
+                            <a:fillRef idx="0">
+                              <a:schemeClr val="accent1"/>
+                            </a:fillRef>
+                            <a:effectRef idx="0">
+                              <a:schemeClr val="accent1"/>
+                            </a:effectRef>
+                            <a:fontRef idx="minor">
+                              <a:schemeClr val="tx1"/>
+                            </a:fontRef>
+                          </wps:style>
+                          <wps:bodyPr/>
+                        </wps:wsp>
+                        <wps:wsp>
+                          <wps:cNvPr id="56" name="Freeform: Shape 56"/>
+                          <wps:cNvSpPr/>
+                          <wps:spPr>
+                            <a:xfrm>
+                              <a:off x="399627" y="693420"/>
+                              <a:ext cx="2512907" cy="1029548"/>
+                            </a:xfrm>
+                            <a:custGeom>
+                              <a:avLst/>
+                              <a:gdLst>
+                                <a:gd name="connsiteX0" fmla="*/ 0 w 2512907"/>
+                                <a:gd name="connsiteY0" fmla="*/ 1029548 h 1029548"/>
+                                <a:gd name="connsiteX1" fmla="*/ 1253067 w 2512907"/>
+                                <a:gd name="connsiteY1" fmla="*/ 1 h 1029548"/>
+                                <a:gd name="connsiteX2" fmla="*/ 2512907 w 2512907"/>
+                                <a:gd name="connsiteY2" fmla="*/ 1022775 h 1029548"/>
+                              </a:gdLst>
+                              <a:ahLst/>
+                              <a:cxnLst>
+                                <a:cxn ang="0">
+                                  <a:pos x="connsiteX0" y="connsiteY0"/>
+                                </a:cxn>
+                                <a:cxn ang="0">
+                                  <a:pos x="connsiteX1" y="connsiteY1"/>
+                                </a:cxn>
+                                <a:cxn ang="0">
+                                  <a:pos x="connsiteX2" y="connsiteY2"/>
+                                </a:cxn>
+                              </a:cxnLst>
+                              <a:rect l="l" t="t" r="r" b="b"/>
+                              <a:pathLst>
+                                <a:path w="2512907" h="1029548">
+                                  <a:moveTo>
+                                    <a:pt x="0" y="1029548"/>
+                                  </a:moveTo>
+                                  <a:cubicBezTo>
+                                    <a:pt x="417124" y="515339"/>
+                                    <a:pt x="834249" y="1130"/>
+                                    <a:pt x="1253067" y="1"/>
+                                  </a:cubicBezTo>
+                                  <a:cubicBezTo>
+                                    <a:pt x="1671885" y="-1128"/>
+                                    <a:pt x="2092396" y="510823"/>
+                                    <a:pt x="2512907" y="1022775"/>
+                                  </a:cubicBezTo>
+                                </a:path>
+                              </a:pathLst>
+                            </a:custGeom>
+                            <a:noFill/>
+                            <a:ln w="19050">
+                              <a:solidFill>
+                                <a:srgbClr val="FF6600"/>
+                              </a:solidFill>
+                            </a:ln>
+                          </wps:spPr>
+                          <wps:style>
+                            <a:lnRef idx="2">
+                              <a:schemeClr val="accent1">
+                                <a:shade val="50000"/>
+                              </a:schemeClr>
+                            </a:lnRef>
+                            <a:fillRef idx="1">
+                              <a:schemeClr val="accent1"/>
+                            </a:fillRef>
+                            <a:effectRef idx="0">
+                              <a:schemeClr val="accent1"/>
+                            </a:effectRef>
+                            <a:fontRef idx="minor">
+                              <a:schemeClr val="lt1"/>
+                            </a:fontRef>
+                          </wps:style>
+                          <wps:bodyPr rot="0" spcFirstLastPara="0" vertOverflow="overflow" horzOverflow="overflow" vert="horz" wrap="square" lIns="91440" tIns="45720" rIns="91440" bIns="45720" numCol="1" spcCol="0" rtlCol="0" fromWordArt="0" anchor="ctr" anchorCtr="0" forceAA="0" compatLnSpc="1">
+                            <a:prstTxWarp prst="textNoShape">
+                              <a:avLst/>
+                            </a:prstTxWarp>
+                            <a:noAutofit/>
+                          </wps:bodyPr>
+                        </wps:wsp>
+                        <wps:wsp>
+                          <wps:cNvPr id="57" name="Oval 57"/>
+                          <wps:cNvSpPr/>
+                          <wps:spPr>
+                            <a:xfrm>
+                              <a:off x="1395307" y="706967"/>
+                              <a:ext cx="65568" cy="72846"/>
+                            </a:xfrm>
+                            <a:prstGeom prst="ellipse">
+                              <a:avLst/>
+                            </a:prstGeom>
+                            <a:solidFill>
+                              <a:srgbClr val="C00000"/>
+                            </a:solidFill>
+                            <a:ln>
+                              <a:solidFill>
+                                <a:srgbClr val="C00000"/>
+                              </a:solidFill>
+                            </a:ln>
+                          </wps:spPr>
+                          <wps:style>
+                            <a:lnRef idx="2">
+                              <a:schemeClr val="accent1">
+                                <a:shade val="50000"/>
+                              </a:schemeClr>
+                            </a:lnRef>
+                            <a:fillRef idx="1">
+                              <a:schemeClr val="accent1"/>
+                            </a:fillRef>
+                            <a:effectRef idx="0">
+                              <a:schemeClr val="accent1"/>
+                            </a:effectRef>
+                            <a:fontRef idx="minor">
+                              <a:schemeClr val="lt1"/>
+                            </a:fontRef>
+                          </wps:style>
+                          <wps:bodyPr rot="0" spcFirstLastPara="0" vertOverflow="overflow" horzOverflow="overflow" vert="horz" wrap="square" lIns="91440" tIns="45720" rIns="91440" bIns="45720" numCol="1" spcCol="0" rtlCol="0" fromWordArt="0" anchor="ctr" anchorCtr="0" forceAA="0" compatLnSpc="1">
+                            <a:prstTxWarp prst="textNoShape">
+                              <a:avLst/>
+                            </a:prstTxWarp>
+                            <a:noAutofit/>
+                          </wps:bodyPr>
+                        </wps:wsp>
+                        <wps:wsp>
+                          <wps:cNvPr id="58" name="Straight Arrow Connector 58"/>
+                          <wps:cNvCnPr/>
+                          <wps:spPr>
+                            <a:xfrm flipV="1">
+                              <a:off x="399627" y="1076960"/>
+                              <a:ext cx="453813" cy="640292"/>
+                            </a:xfrm>
+                            <a:prstGeom prst="straightConnector1">
+                              <a:avLst/>
+                            </a:prstGeom>
+                            <a:ln w="12700">
+                              <a:solidFill>
+                                <a:srgbClr val="006600"/>
+                              </a:solidFill>
+                              <a:tailEnd type="triangle"/>
+                            </a:ln>
+                          </wps:spPr>
+                          <wps:style>
+                            <a:lnRef idx="1">
+                              <a:schemeClr val="accent1"/>
+                            </a:lnRef>
+                            <a:fillRef idx="0">
+                              <a:schemeClr val="accent1"/>
+                            </a:fillRef>
+                            <a:effectRef idx="0">
+                              <a:schemeClr val="accent1"/>
+                            </a:effectRef>
+                            <a:fontRef idx="minor">
+                              <a:schemeClr val="tx1"/>
+                            </a:fontRef>
+                          </wps:style>
+                          <wps:bodyPr/>
+                        </wps:wsp>
+                        <wps:wsp>
+                          <wps:cNvPr id="60" name="Straight Arrow Connector 60"/>
+                          <wps:cNvCnPr/>
+                          <wps:spPr>
+                            <a:xfrm>
+                              <a:off x="2519680" y="1147233"/>
+                              <a:ext cx="392430" cy="566843"/>
+                            </a:xfrm>
+                            <a:prstGeom prst="straightConnector1">
+                              <a:avLst/>
+                            </a:prstGeom>
+                            <a:ln w="12700">
+                              <a:solidFill>
+                                <a:srgbClr val="006600"/>
+                              </a:solidFill>
+                              <a:tailEnd type="triangle"/>
+                            </a:ln>
+                          </wps:spPr>
+                          <wps:style>
+                            <a:lnRef idx="1">
+                              <a:schemeClr val="accent1"/>
+                            </a:lnRef>
+                            <a:fillRef idx="0">
+                              <a:schemeClr val="accent1"/>
+                            </a:fillRef>
+                            <a:effectRef idx="0">
+                              <a:schemeClr val="accent1"/>
+                            </a:effectRef>
+                            <a:fontRef idx="minor">
+                              <a:schemeClr val="tx1"/>
+                            </a:fontRef>
+                          </wps:style>
+                          <wps:bodyPr/>
+                        </wps:wsp>
+                        <wps:wsp>
+                          <wps:cNvPr id="62" name="Arc 62"/>
+                          <wps:cNvSpPr/>
+                          <wps:spPr>
+                            <a:xfrm>
+                              <a:off x="176107" y="1492673"/>
+                              <a:ext cx="447040" cy="447040"/>
+                            </a:xfrm>
+                            <a:prstGeom prst="arc">
+                              <a:avLst>
+                                <a:gd name="adj1" fmla="val 18399569"/>
+                                <a:gd name="adj2" fmla="val 0"/>
+                              </a:avLst>
+                            </a:prstGeom>
+                            <a:ln w="19050">
+                              <a:solidFill>
+                                <a:srgbClr val="7030A0"/>
+                              </a:solidFill>
+                            </a:ln>
+                          </wps:spPr>
+                          <wps:style>
+                            <a:lnRef idx="1">
+                              <a:schemeClr val="accent1"/>
+                            </a:lnRef>
+                            <a:fillRef idx="0">
+                              <a:schemeClr val="accent1"/>
+                            </a:fillRef>
+                            <a:effectRef idx="0">
+                              <a:schemeClr val="accent1"/>
+                            </a:effectRef>
+                            <a:fontRef idx="minor">
+                              <a:schemeClr val="tx1"/>
+                            </a:fontRef>
+                          </wps:style>
+                          <wps:bodyPr rot="0" spcFirstLastPara="0" vertOverflow="overflow" horzOverflow="overflow" vert="horz" wrap="square" lIns="91440" tIns="45720" rIns="91440" bIns="45720" numCol="1" spcCol="0" rtlCol="0" fromWordArt="0" anchor="ctr" anchorCtr="0" forceAA="0" compatLnSpc="1">
+                            <a:prstTxWarp prst="textNoShape">
+                              <a:avLst/>
+                            </a:prstTxWarp>
+                            <a:noAutofit/>
+                          </wps:bodyPr>
+                        </wps:wsp>
+                      </wpg:grpSp>
+                      <wpg:grpSp>
+                        <wpg:cNvPr id="68" name="Group 68"/>
+                        <wpg:cNvGrpSpPr/>
+                        <wpg:grpSpPr>
+                          <a:xfrm>
+                            <a:off x="-5096" y="231365"/>
+                            <a:ext cx="3994590" cy="1479592"/>
+                            <a:chOff x="-5096" y="231365"/>
+                            <a:chExt cx="3994590" cy="1479592"/>
+                          </a:xfrm>
+                        </wpg:grpSpPr>
+                        <wpg:grpSp>
+                          <wpg:cNvPr id="65" name="Group 65"/>
+                          <wpg:cNvGrpSpPr/>
+                          <wpg:grpSpPr>
+                            <a:xfrm>
+                              <a:off x="419895" y="785706"/>
+                              <a:ext cx="2695415" cy="925251"/>
+                              <a:chOff x="-52" y="0"/>
+                              <a:chExt cx="2695415" cy="925251"/>
+                            </a:xfrm>
+                          </wpg:grpSpPr>
+                          <wps:wsp>
+                            <wps:cNvPr id="2" name="Text Box 2"/>
+                            <wps:cNvSpPr txBox="1"/>
+                            <wps:spPr>
+                              <a:xfrm>
+                                <a:off x="-52" y="582183"/>
+                                <a:ext cx="291254" cy="343068"/>
+                              </a:xfrm>
+                              <a:prstGeom prst="rect">
+                                <a:avLst/>
+                              </a:prstGeom>
+                              <a:noFill/>
+                              <a:ln>
+                                <a:noFill/>
+                                <a:prstDash/>
+                              </a:ln>
+                            </wps:spPr>
+                            <wps:txbx>
+                              <w:txbxContent>
+                                <w:p>
+                                  <w:pPr>
+                                    <w:rPr>
+                                      <w:color w:val="134163" w:themeColor="accent6" w:themeShade="80"/>
+                                    </w:rPr>
+                                  </w:pPr>
+                                  <m:oMathPara>
+                                    <m:oMath>
+                                      <m:sSub>
+                                        <m:sSubPr>
+                                          <m:ctrlPr>
+                                            <w:rPr>
+                                              <w:rFonts w:ascii="Cambria Math" w:hAnsi="Cambria Math"/>
+                                              <w:i/>
+                                              <w:color w:val="134163" w:themeColor="accent6" w:themeShade="80"/>
+                                            </w:rPr>
+                                          </m:ctrlPr>
+                                        </m:sSubPr>
+                                        <m:e>
+                                          <m:r>
+                                            <m:rPr>
+                                              <m:sty m:val="b"/>
+                                            </m:rPr>
+                                            <w:rPr>
+                                              <w:rFonts w:ascii="Cambria Math" w:hAnsi="Cambria Math"/>
+                                              <w:color w:val="134163" w:themeColor="accent6" w:themeShade="80"/>
+                                            </w:rPr>
+                                            <m:t>p</m:t>
+                                          </m:r>
+                                        </m:e>
+                                        <m:sub>
+                                          <m:r>
+                                            <w:rPr>
+                                              <w:rFonts w:ascii="Cambria Math" w:hAnsi="Cambria Math"/>
+                                              <w:color w:val="134163" w:themeColor="accent6" w:themeShade="80"/>
+                                            </w:rPr>
+                                            <m:t>0</m:t>
+                                          </m:r>
+                                        </m:sub>
+                                      </m:sSub>
+                                    </m:oMath>
+                                  </m:oMathPara>
+                                </w:p>
+                              </w:txbxContent>
+                            </wps:txbx>
+                            <wps:bodyPr vert="horz" wrap="square" lIns="91440" tIns="45720" rIns="91440" bIns="45720" anchor="t" anchorCtr="0" compatLnSpc="1">
+                              <a:noAutofit/>
+                            </wps:bodyPr>
+                          </wps:wsp>
+                          <wps:wsp>
+                            <wps:cNvPr id="59" name="Text Box 59"/>
+                            <wps:cNvSpPr txBox="1"/>
+                            <wps:spPr>
+                              <a:xfrm>
+                                <a:off x="189653" y="0"/>
+                                <a:ext cx="291254" cy="270933"/>
+                              </a:xfrm>
+                              <a:prstGeom prst="rect">
+                                <a:avLst/>
+                              </a:prstGeom>
+                              <a:noFill/>
+                              <a:ln>
+                                <a:noFill/>
+                                <a:prstDash/>
+                              </a:ln>
+                            </wps:spPr>
+                            <wps:txbx>
+                              <w:txbxContent>
+                                <w:p>
+                                  <w:pPr>
+                                    <w:rPr>
+                                      <w:b/>
+                                      <w:bCs/>
+                                      <w:iCs/>
+                                      <w:color w:val="006600"/>
+                                    </w:rPr>
+                                  </w:pPr>
+                                  <m:oMathPara>
+                                    <m:oMath>
+                                      <m:r>
+                                        <m:rPr>
+                                          <m:sty m:val="b"/>
+                                        </m:rPr>
+                                        <w:rPr>
+                                          <w:rFonts w:ascii="Cambria Math" w:hAnsi="Cambria Math"/>
+                                          <w:color w:val="006600"/>
+                                        </w:rPr>
+                                        <m:t>u</m:t>
+                                      </m:r>
+                                    </m:oMath>
+                                  </m:oMathPara>
+                                </w:p>
+                              </w:txbxContent>
+                            </wps:txbx>
+                            <wps:bodyPr vert="horz" wrap="square" lIns="91440" tIns="45720" rIns="91440" bIns="45720" anchor="t" anchorCtr="0" compatLnSpc="1">
+                              <a:noAutofit/>
+                            </wps:bodyPr>
+                          </wps:wsp>
+                          <wps:wsp>
+                            <wps:cNvPr id="61" name="Text Box 61"/>
+                            <wps:cNvSpPr txBox="1"/>
+                            <wps:spPr>
+                              <a:xfrm>
+                                <a:off x="2404533" y="182880"/>
+                                <a:ext cx="290830" cy="270510"/>
+                              </a:xfrm>
+                              <a:prstGeom prst="rect">
+                                <a:avLst/>
+                              </a:prstGeom>
+                              <a:noFill/>
+                              <a:ln>
+                                <a:noFill/>
+                                <a:prstDash/>
+                              </a:ln>
+                            </wps:spPr>
+                            <wps:txbx>
+                              <w:txbxContent>
+                                <w:p>
+                                  <w:pPr>
+                                    <w:rPr>
+                                      <w:b/>
+                                      <w:bCs/>
+                                      <w:iCs/>
+                                      <w:color w:val="006600"/>
+                                    </w:rPr>
+                                  </w:pPr>
+                                  <m:oMathPara>
+                                    <m:oMath>
+                                      <m:r>
+                                        <m:rPr>
+                                          <m:sty m:val="b"/>
+                                        </m:rPr>
+                                        <w:rPr>
+                                          <w:rFonts w:ascii="Cambria Math" w:hAnsi="Cambria Math"/>
+                                          <w:color w:val="006600"/>
+                                        </w:rPr>
+                                        <m:t>v</m:t>
+                                      </m:r>
+                                    </m:oMath>
+                                  </m:oMathPara>
+                                </w:p>
+                              </w:txbxContent>
+                            </wps:txbx>
+                            <wps:bodyPr vert="horz" wrap="square" lIns="91440" tIns="45720" rIns="91440" bIns="45720" anchor="t" anchorCtr="0" compatLnSpc="1">
+                              <a:noAutofit/>
+                            </wps:bodyPr>
+                          </wps:wsp>
+                          <wps:wsp>
+                            <wps:cNvPr id="63" name="Text Box 63"/>
+                            <wps:cNvSpPr txBox="1"/>
+                            <wps:spPr>
+                              <a:xfrm>
+                                <a:off x="311883" y="368813"/>
+                                <a:ext cx="290830" cy="270510"/>
+                              </a:xfrm>
+                              <a:prstGeom prst="rect">
+                                <a:avLst/>
+                              </a:prstGeom>
+                              <a:noFill/>
+                              <a:ln>
+                                <a:noFill/>
+                                <a:prstDash/>
+                              </a:ln>
+                            </wps:spPr>
+                            <wps:txbx>
+                              <w:txbxContent>
+                                <w:p>
+                                  <w:pPr>
+                                    <w:rPr>
+                                      <w:i/>
+                                      <w:color w:val="7030A0"/>
+                                    </w:rPr>
+                                  </w:pPr>
+                                  <m:oMathPara>
+                                    <m:oMath>
+                                      <m:r>
+                                        <w:rPr>
+                                          <w:rFonts w:ascii="Cambria Math" w:hAnsi="Cambria Math"/>
+                                          <w:color w:val="7030A0"/>
+                                        </w:rPr>
+                                        <m:t>θ</m:t>
+                                      </m:r>
+                                    </m:oMath>
+                                  </m:oMathPara>
+                                </w:p>
+                              </w:txbxContent>
+                            </wps:txbx>
+                            <wps:bodyPr vert="horz" wrap="square" lIns="91440" tIns="45720" rIns="91440" bIns="45720" anchor="t" anchorCtr="0" compatLnSpc="1">
+                              <a:noAutofit/>
+                            </wps:bodyPr>
+                          </wps:wsp>
+                        </wpg:grpSp>
+                        <wps:wsp>
+                          <wps:cNvPr id="66" name="Text Box 66"/>
+                          <wps:cNvSpPr txBox="1"/>
+                          <wps:spPr>
+                            <a:xfrm>
+                              <a:off x="3698240" y="1286933"/>
+                              <a:ext cx="291254" cy="270933"/>
+                            </a:xfrm>
+                            <a:prstGeom prst="rect">
+                              <a:avLst/>
+                            </a:prstGeom>
+                            <a:noFill/>
+                            <a:ln>
+                              <a:noFill/>
+                              <a:prstDash/>
+                            </a:ln>
+                          </wps:spPr>
+                          <wps:txbx>
+                            <w:txbxContent>
+                              <w:p>
+                                <w:pPr>
+                                  <w:rPr>
+                                    <w:i/>
+                                  </w:rPr>
+                                </w:pPr>
+                                <m:oMathPara>
+                                  <m:oMath>
+                                    <m:r>
+                                      <w:rPr>
+                                        <w:rFonts w:ascii="Cambria Math" w:hAnsi="Cambria Math"/>
+                                      </w:rPr>
+                                      <m:t>x</m:t>
+                                    </m:r>
+                                  </m:oMath>
+                                </m:oMathPara>
+                              </w:p>
+                            </w:txbxContent>
+                          </wps:txbx>
+                          <wps:bodyPr vert="horz" wrap="square" lIns="91440" tIns="45720" rIns="91440" bIns="45720" anchor="t" anchorCtr="0" compatLnSpc="1">
+                            <a:noAutofit/>
+                          </wps:bodyPr>
+                        </wps:wsp>
+                        <wps:wsp>
+                          <wps:cNvPr id="67" name="Text Box 67"/>
+                          <wps:cNvSpPr txBox="1"/>
+                          <wps:spPr>
+                            <a:xfrm>
+                              <a:off x="-5096" y="231365"/>
+                              <a:ext cx="291254" cy="396080"/>
+                            </a:xfrm>
+                            <a:prstGeom prst="rect">
+                              <a:avLst/>
+                            </a:prstGeom>
+                            <a:noFill/>
+                            <a:ln>
+                              <a:noFill/>
+                              <a:prstDash/>
+                            </a:ln>
+                          </wps:spPr>
+                          <wps:txbx>
+                            <w:txbxContent>
+                              <w:p>
+                                <w:pPr>
+                                  <w:rPr>
+                                    <w:i/>
+                                  </w:rPr>
+                                </w:pPr>
+                                <m:oMathPara>
+                                  <m:oMath>
+                                    <m:r>
+                                      <w:rPr>
+                                        <w:rFonts w:ascii="Cambria Math" w:hAnsi="Cambria Math"/>
+                                      </w:rPr>
+                                      <m:t>y</m:t>
+                                    </m:r>
+                                  </m:oMath>
+                                </m:oMathPara>
+                              </w:p>
+                            </w:txbxContent>
+                          </wps:txbx>
+                          <wps:bodyPr vert="horz" wrap="square" lIns="91440" tIns="45720" rIns="91440" bIns="45720" anchor="t" anchorCtr="0" compatLnSpc="1">
+                            <a:noAutofit/>
+                          </wps:bodyPr>
+                        </wps:wsp>
+                      </wpg:grpSp>
+                    </wpg:wgp>
+                  </a:graphicData>
+                </a:graphic>
+                <wp14:sizeRelH relativeFrom="margin">
+                  <wp14:pctWidth>0</wp14:pctWidth>
+                </wp14:sizeRelH>
+                <wp14:sizeRelV relativeFrom="margin">
+                  <wp14:pctHeight>0</wp14:pctHeight>
+                </wp14:sizeRelV>
+              </wp:anchor>
+            </w:drawing>
+          </mc:Choice>
+          <mc:Fallback>
+            <w:pict>
+              <v:group w14:anchorId="69764B96" id="Group 69" o:spid="_x0000_s1026" style="position:absolute;margin-left:134.35pt;margin-top:50.8pt;width:287.8pt;height:106.6pt;z-index:251678720;mso-width-relative:margin;mso-height-relative:margin" coordorigin="-50,2313" coordsize="39945,14795" o:gfxdata="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">
+                <v:group id="Group 64" o:spid="_x0000_s1027" style="position:absolute;left:1693;top:2595;width:35954;height:13821" coordorigin=",5567" coordsize="35958,13829" o:gfxdata="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">
+                  <v:shapetype id="_x0000_t32" coordsize="21600,21600" o:spt="32" o:oned="t" path="m,l21600,21600e" filled="f">
+                    <v:path arrowok="t" fillok="f" o:connecttype="none"/>
+                    <o:lock v:ext="edit" shapetype="t"/>
+                  </v:shapetype>
+                  <v:shape id="Straight Arrow Connector 53" o:spid="_x0000_s1028" type="#_x0000_t32" style="position:absolute;left:1168;top:5567;width:0;height:11710;flip:y;visibility:visible;mso-wrap-style:square" o:connectortype="straight" o:gfxdata="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" strokecolor="#272727 [2749]" strokeweight=".5pt">
+                    <v:stroke endarrow="block" joinstyle="miter"/>
+                  </v:shape>
+                  <v:shape id="Straight Arrow Connector 54" o:spid="_x0000_s1029" type="#_x0000_t32" style="position:absolute;top:17178;width:35958;height:0;visibility:visible;mso-wrap-style:square" o:connectortype="straight" o:gfxdata="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" strokecolor="#272727 [2749]" strokeweight=".5pt">
+                    <v:stroke endarrow="block" joinstyle="miter"/>
+                  </v:shape>
+                  <v:shape id="Freeform: Shape 56" o:spid="_x0000_s1030" style="position:absolute;left:3996;top:6934;width:25129;height:10295;visibility:visible;mso-wrap-style:square;v-text-anchor:middle" coordsize="2512907,1029548" o:gfxdata="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" path="m,1029548c417124,515339,834249,1130,1253067,1v418818,-1129,839329,510822,1259840,1022774e" filled="f" strokecolor="#f60" strokeweight="1.5pt">
+                    <v:stroke joinstyle="miter"/>
+                    <v:path arrowok="t" o:connecttype="custom" o:connectlocs="0,1029548;1253067,1;2512907,1022775" o:connectangles="0,0,0"/>
+                  </v:shape>
+                  <v:oval id="Oval 57" o:spid="_x0000_s1031" style="position:absolute;left:13953;top:7069;width:655;height:729;visibility:visible;mso-wrap-style:square;v-text-anchor:middle" o:gfxdata="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" fillcolor="#c00000" strokecolor="#c00000" strokeweight="1pt">
+                    <v:stroke joinstyle="miter"/>
+                  </v:oval>
+                  <v:shape id="Straight Arrow Connector 58" o:spid="_x0000_s1032" type="#_x0000_t32" style="position:absolute;left:3996;top:10769;width:4538;height:6403;flip:y;visibility:visible;mso-wrap-style:square" o:connectortype="straight" o:gfxdata="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" strokecolor="#060" strokeweight="1pt">
+                    <v:stroke endarrow="block" joinstyle="miter"/>
+                  </v:shape>
+                  <v:shape id="Straight Arrow Connector 60" o:spid="_x0000_s1033" type="#_x0000_t32" style="position:absolute;left:25196;top:11472;width:3925;height:5668;visibility:visible;mso-wrap-style:square" o:connectortype="straight" o:gfxdata="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" strokecolor="#060" strokeweight="1pt">
+                    <v:stroke endarrow="block" joinstyle="miter"/>
+                  </v:shape>
+                  <v:shape id="Arc 62" o:spid="_x0000_s1034" style="position:absolute;left:1761;top:14926;width:4470;height:4471;visibility:visible;mso-wrap-style:square;v-text-anchor:middle" coordsize="447040,447040" o:gfxdata="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" path="m356974,44213nsc413644,86391,447040,152877,447040,223520r-223520,l356974,44213xem356974,44213nfc413644,86391,447040,152877,447040,223520e" filled="f" strokecolor="#7030a0" strokeweight="1.5pt">
+                    <v:stroke joinstyle="miter"/>
+                    <v:path arrowok="t" o:connecttype="custom" o:connectlocs="356974,44213;447040,223520" o:connectangles="0,0"/>
+                  </v:shape>
+                </v:group>
+                <v:group id="Group 68" o:spid="_x0000_s1035" style="position:absolute;left:-50;top:2313;width:39944;height:14796" coordorigin="-50,2313" coordsize="39945,14795" o:gfxdata="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">
+                  <v:group id="Group 65" o:spid="_x0000_s1036" style="position:absolute;left:4198;top:7857;width:26955;height:9252" coordorigin="" coordsize="26954,9252" o:gfxdata="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">
+                    <v:shapetype id="_x0000_t202" coordsize="21600,21600" o:spt="202" path="m,l,21600r21600,l21600,xe">
+                      <v:stroke joinstyle="miter"/>
+                      <v:path gradientshapeok="t" o:connecttype="rect"/>
+                    </v:shapetype>
+                    <v:shape id="Text Box 2" o:spid="_x0000_s1037" type="#_x0000_t202" style="position:absolute;top:5821;width:2912;height:3431;visibility:visible;mso-wrap-style:square;v-text-anchor:top" o:gfxdata="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" filled="f" stroked="f">
+                      <v:textbox>
+                        <w:txbxContent>
+                          <w:p>
+                            <w:pPr>
+                              <w:rPr>
+                                <w:color w:val="134163" w:themeColor="accent6" w:themeShade="80"/>
+                              </w:rPr>
+                            </w:pPr>
+                            <m:oMathPara>
+                              <m:oMath>
+                                <m:sSub>
+                                  <m:sSubPr>
+                                    <m:ctrlPr>
+                                      <w:rPr>
+                                        <w:rFonts w:ascii="Cambria Math" w:hAnsi="Cambria Math"/>
+                                        <w:i/>
+                                        <w:color w:val="134163" w:themeColor="accent6" w:themeShade="80"/>
+                                      </w:rPr>
+                                    </m:ctrlPr>
+                                  </m:sSubPr>
+                                  <m:e>
+                                    <m:r>
+                                      <m:rPr>
+                                        <m:sty m:val="b"/>
+                                      </m:rPr>
+                                      <w:rPr>
+                                        <w:rFonts w:ascii="Cambria Math" w:hAnsi="Cambria Math"/>
+                                        <w:color w:val="134163" w:themeColor="accent6" w:themeShade="80"/>
+                                      </w:rPr>
+                                      <m:t>p</m:t>
+                                    </m:r>
+                                  </m:e>
+                                  <m:sub>
+                                    <m:r>
+                                      <w:rPr>
+                                        <w:rFonts w:ascii="Cambria Math" w:hAnsi="Cambria Math"/>
+                                        <w:color w:val="134163" w:themeColor="accent6" w:themeShade="80"/>
+                                      </w:rPr>
+                                      <m:t>0</m:t>
+                                    </m:r>
+                                  </m:sub>
+                                </m:sSub>
+                              </m:oMath>
+                            </m:oMathPara>
+                          </w:p>
+                        </w:txbxContent>
+                      </v:textbox>
+                    </v:shape>
+                    <v:shape id="Text Box 59" o:spid="_x0000_s1038" type="#_x0000_t202" style="position:absolute;left:1896;width:2913;height:2709;visibility:visible;mso-wrap-style:square;v-text-anchor:top" o:gfxdata="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" filled="f" stroked="f">
+                      <v:textbox>
+                        <w:txbxContent>
+                          <w:p>
+                            <w:pPr>
+                              <w:rPr>
+                                <w:b/>
+                                <w:bCs/>
+                                <w:iCs/>
+                                <w:color w:val="006600"/>
+                              </w:rPr>
+                            </w:pPr>
+                            <m:oMathPara>
+                              <m:oMath>
+                                <m:r>
+                                  <m:rPr>
+                                    <m:sty m:val="b"/>
+                                  </m:rPr>
+                                  <w:rPr>
+                                    <w:rFonts w:ascii="Cambria Math" w:hAnsi="Cambria Math"/>
+                                    <w:color w:val="006600"/>
+                                  </w:rPr>
+                                  <m:t>u</m:t>
+                                </m:r>
+                              </m:oMath>
+                            </m:oMathPara>
+                          </w:p>
+                        </w:txbxContent>
+                      </v:textbox>
+                    </v:shape>
+                    <v:shape id="Text Box 61" o:spid="_x0000_s1039" type="#_x0000_t202" style="position:absolute;left:24045;top:1828;width:2908;height:2705;visibility:visible;mso-wrap-style:square;v-text-anchor:top" o:gfxdata="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" filled="f" stroked="f">
+                      <v:textbox>
+                        <w:txbxContent>
+                          <w:p>
+                            <w:pPr>
+                              <w:rPr>
+                                <w:b/>
+                                <w:bCs/>
+                                <w:iCs/>
+                                <w:color w:val="006600"/>
+                              </w:rPr>
+                            </w:pPr>
+                            <m:oMathPara>
+                              <m:oMath>
+                                <m:r>
+                                  <m:rPr>
+                                    <m:sty m:val="b"/>
+                                  </m:rPr>
+                                  <w:rPr>
+                                    <w:rFonts w:ascii="Cambria Math" w:hAnsi="Cambria Math"/>
+                                    <w:color w:val="006600"/>
+                                  </w:rPr>
+                                  <m:t>v</m:t>
+                                </m:r>
+                              </m:oMath>
+                            </m:oMathPara>
+                          </w:p>
+                        </w:txbxContent>
+                      </v:textbox>
+                    </v:shape>
+                    <v:shape id="Text Box 63" o:spid="_x0000_s1040" type="#_x0000_t202" style="position:absolute;left:3118;top:3688;width:2909;height:2705;visibility:visible;mso-wrap-style:square;v-text-anchor:top" o:gfxdata="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" filled="f" stroked="f">
+                      <v:textbox>
+                        <w:txbxContent>
+                          <w:p>
+                            <w:pPr>
+                              <w:rPr>
+                                <w:i/>
+                                <w:color w:val="7030A0"/>
+                              </w:rPr>
+                            </w:pPr>
+                            <m:oMathPara>
+                              <m:oMath>
+                                <m:r>
+                                  <w:rPr>
+                                    <w:rFonts w:ascii="Cambria Math" w:hAnsi="Cambria Math"/>
+                                    <w:color w:val="7030A0"/>
+                                  </w:rPr>
+                                  <m:t>θ</m:t>
+                                </m:r>
+                              </m:oMath>
+                            </m:oMathPara>
+                          </w:p>
+                        </w:txbxContent>
+                      </v:textbox>
+                    </v:shape>
+                  </v:group>
+                  <v:shape id="Text Box 66" o:spid="_x0000_s1041" type="#_x0000_t202" style="position:absolute;left:36982;top:12869;width:2912;height:2709;visibility:visible;mso-wrap-style:square;v-text-anchor:top" o:gfxdata="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" filled="f" stroked="f">
+                    <v:textbox>
+                      <w:txbxContent>
+                        <w:p>
+                          <w:pPr>
+                            <w:rPr>
+                              <w:i/>
+                            </w:rPr>
+                          </w:pPr>
+                          <m:oMathPara>
+                            <m:oMath>
+                              <m:r>
+                                <w:rPr>
+                                  <w:rFonts w:ascii="Cambria Math" w:hAnsi="Cambria Math"/>
+                                </w:rPr>
+                                <m:t>x</m:t>
+                              </m:r>
+                            </m:oMath>
+                          </m:oMathPara>
+                        </w:p>
+                      </w:txbxContent>
+                    </v:textbox>
+                  </v:shape>
+                  <v:shape id="Text Box 67" o:spid="_x0000_s1042" type="#_x0000_t202" style="position:absolute;left:-50;top:2313;width:2911;height:3961;visibility:visible;mso-wrap-style:square;v-text-anchor:top" o:gfxdata="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" filled="f" stroked="f">
+                    <v:textbox>
+                      <w:txbxContent>
+                        <w:p>
+                          <w:pPr>
+                            <w:rPr>
+                              <w:i/>
+                            </w:rPr>
+                          </w:pPr>
+                          <m:oMathPara>
+                            <m:oMath>
+                              <m:r>
+                                <w:rPr>
+                                  <w:rFonts w:ascii="Cambria Math" w:hAnsi="Cambria Math"/>
+                                </w:rPr>
+                                <m:t>y</m:t>
+                              </m:r>
+                            </m:oMath>
+                          </m:oMathPara>
+                        </w:p>
+                      </w:txbxContent>
+                    </v:textbox>
+                  </v:shape>
+                </v:group>
+              </v:group>
+            </w:pict>
+          </mc:Fallback>
+        </mc:AlternateContent>
+      </w:r>
+      <w:r>
+        <w:rPr>
+          <w:szCs w:val="22"/>
+          <w:lang w:val="en-GB"/>
+        </w:rPr>
+        <w:t>F</w:t>
+      </w:r>
+      <w:r>
+        <w:rPr>
+          <w:szCs w:val="22"/>
+          <w:lang w:val="en-GB"/>
+        </w:rPr>
+        <w:t>or the following exercises, unless otherwise stated, assume that the acceleration due to gravity is 9.81m</w:t>
+      </w:r>
+      <w:r>
+        <w:rPr>
+          <w:szCs w:val="22"/>
+          <w:lang w:val="en-GB"/>
+        </w:rPr>
+        <w:t>/</w:t>
+      </w:r>
+      <w:r>
+        <w:rPr>
+          <w:szCs w:val="22"/>
+          <w:lang w:val="en-GB"/>
+        </w:rPr>
+        <w:t>s</w:t>
+      </w:r>
+      <w:r>
+        <w:rPr>
+          <w:szCs w:val="22"/>
+          <w:vertAlign w:val="superscript"/>
+          <w:lang w:val="en-GB"/>
+        </w:rPr>
+        <w:t>2</w:t>
+      </w:r>
+      <w:r>
+        <w:rPr>
+          <w:szCs w:val="22"/>
+          <w:lang w:val="en-GB"/>
+        </w:rPr>
+        <w:t xml:space="preserve"> acting in the negative </w:t>
+      </w:r>
+      <m:oMath>
+        <m:r>
+          <w:rPr>
+            <w:rFonts w:ascii="Cambria Math" w:hAnsi="Cambria Math"/>
+            <w:szCs w:val="22"/>
+            <w:lang w:val="en-GB"/>
+          </w:rPr>
+          <m:t>y</m:t>
+        </m:r>
+      </m:oMath>
+      <w:r>
+        <w:rPr>
+          <w:szCs w:val="22"/>
+          <w:lang w:val="en-GB"/>
+        </w:rPr>
+        <w:t xml:space="preserve"> direction (with the </w:t>
+      </w:r>
+      <m:oMath>
+        <m:r>
+          <w:rPr>
+            <w:rFonts w:ascii="Cambria Math" w:hAnsi="Cambria Math"/>
+            <w:szCs w:val="22"/>
+            <w:lang w:val="en-GB"/>
+          </w:rPr>
+          <m:t>y</m:t>
+        </m:r>
+      </m:oMath>
+      <w:r>
+        <w:rPr>
+          <w:szCs w:val="22"/>
+          <w:lang w:val="en-GB"/>
+        </w:rPr>
+        <w:t>-axis pointing upwards), and there is no air resistance or other force act</w:t>
+      </w:r>
+      <w:proofErr w:type="spellStart"/>
+      <w:r>
+        <w:rPr>
+          <w:szCs w:val="22"/>
+          <w:lang w:val="en-GB"/>
+        </w:rPr>
+        <w:t>ing</w:t>
+      </w:r>
+      <w:proofErr w:type="spellEnd"/>
+      <w:r>
+        <w:rPr>
+          <w:szCs w:val="22"/>
+          <w:lang w:val="en-GB"/>
+        </w:rPr>
+        <w:t xml:space="preserve"> on the objects.</w:t>
+      </w:r>
+    </w:p>
+    <w:p>
+      <w:pPr>
+        <w:spacing w:after="0"/>
+        <w:jc w:val="center"/>
+        <w:rPr>
+          <w:szCs w:val="22"/>
+          <w:lang w:val="en-GB"/>
+        </w:rPr>
+      </w:pPr>
+      <w:r>
+        <w:rPr>
+          <w:noProof/>
+          <w:szCs w:val="22"/>
+          <w:lang w:val="en-GB"/>
         </w:rPr>
         <mc:AlternateContent>
           <mc:Choice Requires="wps">
             <w:drawing>
-              <wp:anchor distT="45720" distB="45720" distL="114300" distR="114300" simplePos="0" relativeHeight="251659264" behindDoc="0" locked="0" layoutInCell="1" allowOverlap="1" wp14:anchorId="3CF4311E" wp14:editId="1AAA20E3">
+              <wp:anchor distT="0" distB="0" distL="114300" distR="114300" simplePos="0" relativeHeight="251656192" behindDoc="0" locked="0" layoutInCell="1" allowOverlap="1" wp14:anchorId="2564DD63" wp14:editId="4F295BC3">
                 <wp:simplePos x="0" y="0"/>
                 <wp:positionH relativeFrom="column">
-                  <wp:posOffset>-644756</wp:posOffset>
+                  <wp:posOffset>1583267</wp:posOffset>
                 </wp:positionH>
-                <wp:positionV relativeFrom="page">
-                  <wp:posOffset>9608012</wp:posOffset>
+                <wp:positionV relativeFrom="paragraph">
+                  <wp:posOffset>75988</wp:posOffset>
                 </wp:positionV>
-                <wp:extent cx="5364480" cy="429491"/>
+                <wp:extent cx="0" cy="0"/>
                 <wp:effectExtent l="0" t="0" r="0" b="0"/>
                 <wp:wrapNone/>
-                <wp:docPr id="1" name="Text Box 2"/>
-                <wp:cNvGraphicFramePr>
-                  <a:graphicFrameLocks xmlns:a="http://schemas.openxmlformats.org/drawingml/2006/main"/>
-                </wp:cNvGraphicFramePr>
+                <wp:docPr id="51" name="Straight Arrow Connector 51"/>
+                <wp:cNvGraphicFramePr/>
                 <a:graphic xmlns:a="http://schemas.openxmlformats.org/drawingml/2006/main">
                   <a:graphicData uri="http://schemas.microsoft.com/office/word/2010/wordprocessingShape">
                     <wps:wsp>
-                      <wps:cNvSpPr txBox="1">
-                        <a:spLocks noChangeArrowheads="1"/>
-                      </wps:cNvSpPr>
-                      <wps:spPr bwMode="auto">
+                      <wps:cNvCnPr/>
+                      <wps:spPr>
                         <a:xfrm>
                           <a:off x="0" y="0"/>
-                          <a:ext cx="5364480" cy="429491"/>
+                          <a:ext cx="0" cy="0"/>
+                        </a:xfrm>
+                        <a:prstGeom prst="straightConnector1">
+                          <a:avLst/>
+                        </a:prstGeom>
+                        <a:ln>
+                          <a:tailEnd type="triangle"/>
+                        </a:ln>
+                      </wps:spPr>
+                      <wps:style>
+                        <a:lnRef idx="1">
+                          <a:schemeClr val="accent1"/>
+                        </a:lnRef>
+                        <a:fillRef idx="0">
+                          <a:schemeClr val="accent1"/>
+                        </a:fillRef>
+                        <a:effectRef idx="0">
+                          <a:schemeClr val="accent1"/>
+                        </a:effectRef>
+                        <a:fontRef idx="minor">
+                          <a:schemeClr val="tx1"/>
+                        </a:fontRef>
+                      </wps:style>
+                      <wps:bodyPr/>
+                    </wps:wsp>
+                  </a:graphicData>
+                </a:graphic>
+              </wp:anchor>
+            </w:drawing>
+          </mc:Choice>
+          <mc:Fallback>
+            <w:pict>
+              <v:shape w14:anchorId="162172E6" id="Straight Arrow Connector 51" o:spid="_x0000_s1026" type="#_x0000_t32" style="position:absolute;margin-left:124.65pt;margin-top:6pt;width:0;height:0;z-index:251656192;visibility:visible;mso-wrap-style:square;mso-wrap-distance-left:9pt;mso-wrap-distance-top:0;mso-wrap-distance-right:9pt;mso-wrap-distance-bottom:0;mso-position-horizontal:absolute;mso-position-horizontal-relative:text;mso-position-vertical:absolute;mso-position-vertical-relative:text" o:gfxdata="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" strokecolor="#3494ba [3204]" strokeweight=".5pt">
+                <v:stroke endarrow="block" joinstyle="miter"/>
+              </v:shape>
+            </w:pict>
+          </mc:Fallback>
+        </mc:AlternateContent>
+      </w:r>
+    </w:p>
+    <w:p>
+      <w:pPr>
+        <w:spacing w:after="0"/>
+        <w:jc w:val="center"/>
+        <w:rPr>
+          <w:szCs w:val="22"/>
+          <w:lang w:val="en-GB"/>
+        </w:rPr>
+      </w:pPr>
+      <w:r>
+        <w:rPr>
+          <w:noProof/>
+          <w:szCs w:val="22"/>
+          <w:lang w:val="en-GB"/>
+        </w:rPr>
+        <mc:AlternateContent>
+          <mc:Choice Requires="wps">
+            <w:drawing>
+              <wp:anchor distT="0" distB="0" distL="114300" distR="114300" simplePos="0" relativeHeight="251679744" behindDoc="0" locked="0" layoutInCell="1" allowOverlap="1" wp14:anchorId="2178A6B1" wp14:editId="3B4D2553">
+                <wp:simplePos x="0" y="0"/>
+                <wp:positionH relativeFrom="column">
+                  <wp:posOffset>315447</wp:posOffset>
+                </wp:positionH>
+                <wp:positionV relativeFrom="paragraph">
+                  <wp:posOffset>122436</wp:posOffset>
+                </wp:positionV>
+                <wp:extent cx="2216989" cy="577970"/>
+                <wp:effectExtent l="0" t="0" r="0" b="0"/>
+                <wp:wrapNone/>
+                <wp:docPr id="1" name="Text Box 1"/>
+                <wp:cNvGraphicFramePr/>
+                <a:graphic xmlns:a="http://schemas.openxmlformats.org/drawingml/2006/main">
+                  <a:graphicData uri="http://schemas.microsoft.com/office/word/2010/wordprocessingShape">
+                    <wps:wsp>
+                      <wps:cNvSpPr txBox="1"/>
+                      <wps:spPr>
+                        <a:xfrm>
+                          <a:off x="0" y="0"/>
+                          <a:ext cx="2216989" cy="577970"/>
                         </a:xfrm>
                         <a:prstGeom prst="rect">
                           <a:avLst/>
                         </a:prstGeom>
                         <a:noFill/>
-                        <a:ln w="9525">
+                        <a:ln w="6350">
                           <a:noFill/>
-                          <a:miter lim="800000"/>
-                          <a:headEnd/>
-                          <a:tailEnd/>
                         </a:ln>
                       </wps:spPr>
                       <wps:txbx>
                         <w:txbxContent>
                           <w:p>
                             <w:pPr>
-                              <w:pStyle w:val="ContactInfo"/>
+                              <w:jc w:val="center"/>
                               <w:rPr>
-                                <w:rFonts w:asciiTheme="minorHAnsi" w:hAnsiTheme="minorHAnsi" w:cstheme="minorHAnsi"/>
-                                <w:color w:val="404040" w:themeColor="text1" w:themeTint="BF"/>
-                                <w:sz w:val="16"/>
-                                <w:szCs w:val="16"/>
+                                <w:i/>
+                                <w:iCs/>
+                                <w:sz w:val="20"/>
+                                <w:szCs w:val="22"/>
+                                <w:lang w:val="en-GB"/>
                               </w:rPr>
                             </w:pPr>
                             <w:r>
                               <w:rPr>
-                                <w:rFonts w:asciiTheme="minorHAnsi" w:hAnsiTheme="minorHAnsi" w:cstheme="minorHAnsi"/>
-                                <w:color w:val="404040" w:themeColor="text1" w:themeTint="BF"/>
-                                <w:sz w:val="16"/>
-                                <w:szCs w:val="16"/>
-                              </w:rPr>
-                              <w:t>Exercises may include some modified questions from</w:t>
-                            </w:r>
-                            <w:r>
-                              <w:rPr>
-                                <w:rFonts w:asciiTheme="minorHAnsi" w:hAnsiTheme="minorHAnsi" w:cstheme="minorHAnsi"/>
-                                <w:color w:val="404040" w:themeColor="text1" w:themeTint="BF"/>
-                                <w:sz w:val="16"/>
-                                <w:szCs w:val="16"/>
-                              </w:rPr>
-                              <w:t>:</w:t>
-                            </w:r>
-                          </w:p>
-                          <w:p>
-                            <w:pPr>
-                              <w:rPr>
-                                <w:rFonts w:cstheme="minorHAnsi"/>
-                                <w:color w:val="404040" w:themeColor="text1" w:themeTint="BF"/>
-                                <w:sz w:val="16"/>
-                                <w:szCs w:val="16"/>
-                              </w:rPr>
-                            </w:pPr>
-                            <w:r>
-                              <w:rPr>
-                                <w:rFonts w:cstheme="minorHAnsi"/>
-                                <w:color w:val="404040" w:themeColor="text1" w:themeTint="BF"/>
-                                <w:sz w:val="16"/>
-                                <w:szCs w:val="16"/>
-                              </w:rPr>
-                              <w:t xml:space="preserve">Povey, T 2015, </w:t>
-                            </w:r>
-                            <w:r>
-                              <w:rPr>
-                                <w:rFonts w:cstheme="minorHAnsi"/>
                                 <w:i/>
                                 <w:iCs/>
-                                <w:color w:val="404040" w:themeColor="text1" w:themeTint="BF"/>
-                                <w:sz w:val="16"/>
-                                <w:szCs w:val="16"/>
+                                <w:sz w:val="20"/>
+                                <w:szCs w:val="22"/>
+                                <w:lang w:val="en-GB"/>
                               </w:rPr>
-                              <w:t>Professor Povey’s Perplexing Problems</w:t>
+                              <w:t>Diagram of a general projectile motion set-up</w:t>
                             </w:r>
-                            <w:r>
-                              <w:rPr>
-                                <w:rFonts w:cstheme="minorHAnsi"/>
-                                <w:color w:val="404040" w:themeColor="text1" w:themeTint="BF"/>
-                                <w:sz w:val="16"/>
-                                <w:szCs w:val="16"/>
-                              </w:rPr>
-                              <w:t xml:space="preserve">, </w:t>
-                            </w:r>
-                            <w:proofErr w:type="spellStart"/>
-                            <w:r>
-                              <w:rPr>
-                                <w:rFonts w:cstheme="minorHAnsi"/>
-                                <w:color w:val="404040" w:themeColor="text1" w:themeTint="BF"/>
-                                <w:sz w:val="16"/>
-                                <w:szCs w:val="16"/>
-                              </w:rPr>
-                              <w:t>Oneworld</w:t>
-                            </w:r>
-                            <w:proofErr w:type="spellEnd"/>
-                            <w:r>
-                              <w:rPr>
-                                <w:rFonts w:cstheme="minorHAnsi"/>
-                                <w:color w:val="404040" w:themeColor="text1" w:themeTint="BF"/>
-                                <w:sz w:val="16"/>
-                                <w:szCs w:val="16"/>
-                              </w:rPr>
-                              <w:t xml:space="preserve"> Publications, London UK</w:t>
-                            </w:r>
-                          </w:p>
-                          <w:p>
-                            <w:pPr>
-                              <w:pStyle w:val="ContactInfo"/>
-                              <w:rPr>
-                                <w:rFonts w:asciiTheme="minorHAnsi" w:hAnsiTheme="minorHAnsi" w:cstheme="minorHAnsi"/>
-                                <w:color w:val="404040" w:themeColor="text1" w:themeTint="BF"/>
-                                <w:sz w:val="16"/>
-                                <w:szCs w:val="16"/>
-                              </w:rPr>
-                            </w:pPr>
                           </w:p>
                         </w:txbxContent>
                       </wps:txbx>
-                      <wps:bodyPr rot="0" vert="horz" wrap="square" lIns="91440" tIns="45720" rIns="91440" bIns="45720" anchor="t" anchorCtr="0">
+                      <wps:bodyPr rot="0" spcFirstLastPara="0" vertOverflow="overflow" horzOverflow="overflow" vert="horz" wrap="square" lIns="91440" tIns="45720" rIns="91440" bIns="45720" numCol="1" spcCol="0" rtlCol="0" fromWordArt="0" anchor="t" anchorCtr="0" forceAA="0" compatLnSpc="1">
+                        <a:prstTxWarp prst="textNoShape">
+                          <a:avLst/>
+                        </a:prstTxWarp>
                         <a:noAutofit/>
                       </wps:bodyPr>
                     </wps:wsp>
@@ -182,620 +1188,177 @@
           </mc:Choice>
           <mc:Fallback>
             <w:pict>
-              <v:shapetype w14:anchorId="3CF4311E" id="_x0000_t202" coordsize="21600,21600" o:spt="202" path="m,l,21600r21600,l21600,xe">
-                <v:stroke joinstyle="miter"/>
-                <v:path gradientshapeok="t" o:connecttype="rect"/>
-              </v:shapetype>
-              <v:shape id="Text Box 2" o:spid="_x0000_s1026" type="#_x0000_t202" style="position:absolute;left:0;text-align:left;margin-left:-50.75pt;margin-top:756.55pt;width:422.4pt;height:33.8pt;z-index:251659264;visibility:visible;mso-wrap-style:square;mso-width-percent:0;mso-height-percent:0;mso-wrap-distance-left:9pt;mso-wrap-distance-top:3.6pt;mso-wrap-distance-right:9pt;mso-wrap-distance-bottom:3.6pt;mso-position-horizontal:absolute;mso-position-horizontal-relative:text;mso-position-vertical:absolute;mso-position-vertical-relative:page;mso-width-percent:0;mso-height-percent:0;mso-width-relative:margin;mso-height-relative:margin;v-text-anchor:top" o:gfxdata="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" filled="f" stroked="f">
+              <v:shape w14:anchorId="2178A6B1" id="Text Box 1" o:spid="_x0000_s1043" type="#_x0000_t202" style="position:absolute;left:0;text-align:left;margin-left:24.85pt;margin-top:9.65pt;width:174.55pt;height:45.5pt;z-index:251679744;visibility:visible;mso-wrap-style:square;mso-width-percent:0;mso-height-percent:0;mso-wrap-distance-left:9pt;mso-wrap-distance-top:0;mso-wrap-distance-right:9pt;mso-wrap-distance-bottom:0;mso-position-horizontal:absolute;mso-position-horizontal-relative:text;mso-position-vertical:absolute;mso-position-vertical-relative:text;mso-width-percent:0;mso-height-percent:0;mso-width-relative:margin;mso-height-relative:margin;v-text-anchor:top" o:gfxdata="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" filled="f" stroked="f" strokeweight=".5pt">
                 <v:textbox>
                   <w:txbxContent>
                     <w:p>
                       <w:pPr>
-                        <w:pStyle w:val="ContactInfo"/>
+                        <w:jc w:val="center"/>
                         <w:rPr>
-                          <w:rFonts w:asciiTheme="minorHAnsi" w:hAnsiTheme="minorHAnsi" w:cstheme="minorHAnsi"/>
-                          <w:color w:val="404040" w:themeColor="text1" w:themeTint="BF"/>
-                          <w:sz w:val="16"/>
-                          <w:szCs w:val="16"/>
+                          <w:i/>
+                          <w:iCs/>
+                          <w:sz w:val="20"/>
+                          <w:szCs w:val="22"/>
+                          <w:lang w:val="en-GB"/>
                         </w:rPr>
                       </w:pPr>
                       <w:r>
                         <w:rPr>
-                          <w:rFonts w:asciiTheme="minorHAnsi" w:hAnsiTheme="minorHAnsi" w:cstheme="minorHAnsi"/>
-                          <w:color w:val="404040" w:themeColor="text1" w:themeTint="BF"/>
-                          <w:sz w:val="16"/>
-                          <w:szCs w:val="16"/>
-                        </w:rPr>
-                        <w:t>Exercises may include some modified questions from</w:t>
-                      </w:r>
-                      <w:r>
-                        <w:rPr>
-                          <w:rFonts w:asciiTheme="minorHAnsi" w:hAnsiTheme="minorHAnsi" w:cstheme="minorHAnsi"/>
-                          <w:color w:val="404040" w:themeColor="text1" w:themeTint="BF"/>
-                          <w:sz w:val="16"/>
-                          <w:szCs w:val="16"/>
-                        </w:rPr>
-                        <w:t>:</w:t>
-                      </w:r>
-                    </w:p>
-                    <w:p>
-                      <w:pPr>
-                        <w:rPr>
-                          <w:rFonts w:cstheme="minorHAnsi"/>
-                          <w:color w:val="404040" w:themeColor="text1" w:themeTint="BF"/>
-                          <w:sz w:val="16"/>
-                          <w:szCs w:val="16"/>
-                        </w:rPr>
-                      </w:pPr>
-                      <w:r>
-                        <w:rPr>
-                          <w:rFonts w:cstheme="minorHAnsi"/>
-                          <w:color w:val="404040" w:themeColor="text1" w:themeTint="BF"/>
-                          <w:sz w:val="16"/>
-                          <w:szCs w:val="16"/>
-                        </w:rPr>
-                        <w:t xml:space="preserve">Povey, T 2015, </w:t>
-                      </w:r>
-                      <w:r>
-                        <w:rPr>
-                          <w:rFonts w:cstheme="minorHAnsi"/>
                           <w:i/>
                           <w:iCs/>
-                          <w:color w:val="404040" w:themeColor="text1" w:themeTint="BF"/>
-                          <w:sz w:val="16"/>
-                          <w:szCs w:val="16"/>
+                          <w:sz w:val="20"/>
+                          <w:szCs w:val="22"/>
+                          <w:lang w:val="en-GB"/>
                         </w:rPr>
-                        <w:t>Professor Povey’s Perplexing Problems</w:t>
+                        <w:t>Diagram of a general projectile motion set-up</w:t>
                       </w:r>
-                      <w:r>
-                        <w:rPr>
-                          <w:rFonts w:cstheme="minorHAnsi"/>
-                          <w:color w:val="404040" w:themeColor="text1" w:themeTint="BF"/>
-                          <w:sz w:val="16"/>
-                          <w:szCs w:val="16"/>
-                        </w:rPr>
-                        <w:t xml:space="preserve">, </w:t>
-                      </w:r>
-                      <w:proofErr w:type="spellStart"/>
-                      <w:r>
-                        <w:rPr>
-                          <w:rFonts w:cstheme="minorHAnsi"/>
-                          <w:color w:val="404040" w:themeColor="text1" w:themeTint="BF"/>
-                          <w:sz w:val="16"/>
-                          <w:szCs w:val="16"/>
-                        </w:rPr>
-                        <w:t>Oneworld</w:t>
-                      </w:r>
-                      <w:proofErr w:type="spellEnd"/>
-                      <w:r>
-                        <w:rPr>
-                          <w:rFonts w:cstheme="minorHAnsi"/>
-                          <w:color w:val="404040" w:themeColor="text1" w:themeTint="BF"/>
-                          <w:sz w:val="16"/>
-                          <w:szCs w:val="16"/>
-                        </w:rPr>
-                        <w:t xml:space="preserve"> Publications, London UK</w:t>
-                      </w:r>
-                    </w:p>
-                    <w:p>
-                      <w:pPr>
-                        <w:pStyle w:val="ContactInfo"/>
-                        <w:rPr>
-                          <w:rFonts w:asciiTheme="minorHAnsi" w:hAnsiTheme="minorHAnsi" w:cstheme="minorHAnsi"/>
-                          <w:color w:val="404040" w:themeColor="text1" w:themeTint="BF"/>
-                          <w:sz w:val="16"/>
-                          <w:szCs w:val="16"/>
-                        </w:rPr>
-                      </w:pPr>
                     </w:p>
                   </w:txbxContent>
                 </v:textbox>
-                <w10:wrap anchory="page"/>
               </v:shape>
             </w:pict>
           </mc:Fallback>
         </mc:AlternateContent>
       </w:r>
+    </w:p>
+    <w:p>
+      <w:pPr>
+        <w:spacing w:after="0"/>
+        <w:jc w:val="center"/>
+        <w:rPr>
+          <w:szCs w:val="22"/>
+          <w:lang w:val="en-GB"/>
+        </w:rPr>
+      </w:pPr>
+    </w:p>
+    <w:p>
+      <w:pPr>
+        <w:spacing w:after="0"/>
+        <w:jc w:val="center"/>
+        <w:rPr>
+          <w:szCs w:val="22"/>
+          <w:lang w:val="en-GB"/>
+        </w:rPr>
+      </w:pPr>
+    </w:p>
+    <w:p>
+      <w:pPr>
+        <w:spacing w:after="0"/>
+        <w:jc w:val="center"/>
+        <w:rPr>
+          <w:szCs w:val="22"/>
+          <w:lang w:val="en-GB"/>
+        </w:rPr>
+      </w:pPr>
       <w:r>
         <w:rPr>
-          <w:b/>
-          <w:bCs/>
-        </w:rPr>
-        <w:t>Target Shooting</w:t>
-      </w:r>
-      <w:r>
-        <w:rPr>
-          <w:b/>
-          <w:bCs/>
-        </w:rPr>
-        <w:br/>
-      </w:r>
-      <w:r>
-        <w:t>An accurate target-shooting rifle has been calibrated to hit the centre of a target at a long-distance indoor rifle range. While facing the target, the marksman rotates the gun through 90</w:t>
-      </w:r>
-      <w:r>
-        <w:rPr>
-          <w:rFonts w:cs="Calibri"/>
-        </w:rPr>
-        <w:t>°</w:t>
-      </w:r>
-      <w:r>
-        <w:t xml:space="preserve"> anticlockwise about the line between the gun and the target. He takes aim and fires. In which sector of the target does the bullet land?</w:t>
-      </w:r>
-    </w:p>
-    <w:p>
-      <w:pPr>
-        <w:pStyle w:val="ListParagraph"/>
-        <w:numPr>
-          <w:ilvl w:val="0"/>
-          <w:numId w:val="27"/>
-        </w:numPr>
-        <w:rPr>
-          <w:b/>
-          <w:bCs/>
-        </w:rPr>
-      </w:pPr>
-      <w:r>
-        <w:rPr>
-          <w:b/>
-          <w:bCs/>
-        </w:rPr>
-        <w:t>The Unflinching Aviator</w:t>
-      </w:r>
-      <w:r>
-        <w:rPr>
-          <w:b/>
-          <w:bCs/>
-        </w:rPr>
-        <w:br/>
-      </w:r>
-      <w:r>
-        <w:t>The Unflinching Aviator flies from West Island to East Island in a straight line, making a track along the ground running due west to east. There is a steady and uniform</w:t>
-      </w:r>
-      <w:r>
-        <w:rPr>
-          <w:rStyle w:val="FootnoteReference"/>
-        </w:rPr>
-        <w:footnoteReference w:id="1"/>
-      </w:r>
-      <w:r>
-        <w:t xml:space="preserve"> wind with speed </w:t>
-      </w:r>
-      <m:oMath>
-        <m:sSub>
-          <m:sSubPr>
-            <m:ctrlPr>
-              <w:rPr>
-                <w:rFonts w:ascii="Cambria Math" w:hAnsi="Cambria Math"/>
-                <w:i/>
-              </w:rPr>
-            </m:ctrlPr>
-          </m:sSubPr>
-          <m:e>
-            <m:r>
-              <w:rPr>
-                <w:rFonts w:ascii="Cambria Math" w:hAnsi="Cambria Math"/>
-              </w:rPr>
-              <m:t>v</m:t>
-            </m:r>
-          </m:e>
-          <m:sub>
-            <m:r>
-              <w:rPr>
-                <w:rFonts w:ascii="Cambria Math" w:hAnsi="Cambria Math"/>
-              </w:rPr>
-              <m:t>w</m:t>
-            </m:r>
-          </m:sub>
-        </m:sSub>
-      </m:oMath>
-      <w:r>
-        <w:t>, directed with a compass bearing of 30</w:t>
-      </w:r>
-      <w:r>
-        <w:rPr>
-          <w:rFonts w:cs="Calibri"/>
-        </w:rPr>
-        <w:t>°</w:t>
-      </w:r>
-      <w:r>
-        <w:rPr>
-          <w:rStyle w:val="FootnoteReference"/>
-          <w:rFonts w:cs="Calibri"/>
-        </w:rPr>
-        <w:footnoteReference w:id="2"/>
-      </w:r>
-      <w:r>
-        <w:t xml:space="preserve">. At the top speed of the plane, the aviator makes a speed over the ground of </w:t>
-      </w:r>
-      <m:oMath>
-        <m:box>
-          <m:boxPr>
-            <m:ctrlPr>
-              <w:rPr>
-                <w:rFonts w:ascii="Cambria Math" w:hAnsi="Cambria Math"/>
-                <w:i/>
-              </w:rPr>
-            </m:ctrlPr>
-          </m:boxPr>
-          <m:e>
-            <m:argPr>
-              <m:argSz m:val="-1"/>
-            </m:argPr>
-            <m:f>
-              <m:fPr>
-                <m:ctrlPr>
-                  <w:rPr>
-                    <w:rFonts w:ascii="Cambria Math" w:hAnsi="Cambria Math"/>
-                    <w:i/>
-                  </w:rPr>
-                </m:ctrlPr>
-              </m:fPr>
-              <m:num>
-                <m:r>
-                  <w:rPr>
-                    <w:rFonts w:ascii="Cambria Math" w:hAnsi="Cambria Math"/>
-                  </w:rPr>
-                  <m:t>3</m:t>
-                </m:r>
-                <m:sSub>
-                  <m:sSubPr>
-                    <m:ctrlPr>
-                      <w:rPr>
-                        <w:rFonts w:ascii="Cambria Math" w:hAnsi="Cambria Math"/>
-                        <w:i/>
-                      </w:rPr>
-                    </m:ctrlPr>
-                  </m:sSubPr>
-                  <m:e>
-                    <m:r>
-                      <w:rPr>
-                        <w:rFonts w:ascii="Cambria Math" w:hAnsi="Cambria Math"/>
-                      </w:rPr>
-                      <m:t>v</m:t>
-                    </m:r>
-                  </m:e>
-                  <m:sub>
-                    <m:r>
-                      <w:rPr>
-                        <w:rFonts w:ascii="Cambria Math" w:hAnsi="Cambria Math"/>
-                      </w:rPr>
-                      <m:t>w</m:t>
-                    </m:r>
-                  </m:sub>
-                </m:sSub>
-              </m:num>
-              <m:den>
-                <m:r>
-                  <w:rPr>
-                    <w:rFonts w:ascii="Cambria Math" w:hAnsi="Cambria Math"/>
-                  </w:rPr>
-                  <m:t>2</m:t>
-                </m:r>
-              </m:den>
-            </m:f>
-          </m:e>
-        </m:box>
-      </m:oMath>
-      <w:r>
-        <w:t xml:space="preserve"> and the journey takes exactly one hour.</w:t>
-      </w:r>
-    </w:p>
-    <w:p>
-      <w:pPr>
-        <w:pStyle w:val="ListParagraph"/>
-        <w:numPr>
-          <w:ilvl w:val="1"/>
-          <w:numId w:val="27"/>
-        </w:numPr>
-        <w:rPr>
-          <w:b/>
-          <w:bCs/>
-        </w:rPr>
-      </w:pPr>
-      <w:r>
-        <w:t>If the wind speed is unchanged, what is the minimum time it takes the aviator to make the return journey?</w:t>
-      </w:r>
-    </w:p>
-    <w:p>
-      <w:pPr>
-        <w:pStyle w:val="ListParagraph"/>
-        <w:numPr>
-          <w:ilvl w:val="1"/>
-          <w:numId w:val="27"/>
-        </w:numPr>
-        <w:rPr>
-          <w:b/>
-          <w:bCs/>
-        </w:rPr>
-      </w:pPr>
-      <w:r>
-        <w:t>If he relies on ‘dead reckoning’</w:t>
-      </w:r>
-      <w:r>
-        <w:rPr>
-          <w:rStyle w:val="FootnoteReference"/>
-        </w:rPr>
-        <w:footnoteReference w:id="3"/>
-      </w:r>
-      <w:r>
-        <w:t>, what compass bearing should he fly at?</w:t>
-      </w:r>
-    </w:p>
-    <w:p>
-      <w:pPr>
-        <w:ind w:left="720"/>
-        <w:jc w:val="center"/>
-        <w:rPr>
-          <w:b/>
-          <w:bCs/>
-        </w:rPr>
-      </w:pPr>
-      <w:r>
-        <w:rPr>
-          <w:noProof/>
-        </w:rPr>
-        <w:drawing>
-          <wp:inline distT="0" distB="0" distL="0" distR="0" wp14:anchorId="7B10F779" wp14:editId="00970F10">
-            <wp:extent cx="2529570" cy="1260424"/>
-            <wp:effectExtent l="0" t="0" r="4445" b="0"/>
-            <wp:docPr id="4" name="Picture 4">
-              <a:extLst xmlns:a="http://schemas.openxmlformats.org/drawingml/2006/main">
-                <a:ext uri="{C183D7F6-B498-43B3-948B-1728B52AA6E4}">
-                  <adec:decorative xmlns:adec="http://schemas.microsoft.com/office/drawing/2017/decorative" val="1"/>
-                </a:ext>
-              </a:extLst>
-            </wp:docPr>
-            <wp:cNvGraphicFramePr>
-              <a:graphicFrameLocks xmlns:a="http://schemas.openxmlformats.org/drawingml/2006/main" noChangeAspect="1"/>
-            </wp:cNvGraphicFramePr>
-            <a:graphic xmlns:a="http://schemas.openxmlformats.org/drawingml/2006/main">
-              <a:graphicData uri="http://schemas.openxmlformats.org/drawingml/2006/picture">
-                <pic:pic xmlns:pic="http://schemas.openxmlformats.org/drawingml/2006/picture">
-                  <pic:nvPicPr>
-                    <pic:cNvPr id="4" name="aviator.jpg"/>
-                    <pic:cNvPicPr/>
-                  </pic:nvPicPr>
-                  <pic:blipFill>
-                    <a:blip r:embed="rId11">
-                      <a:extLst>
-                        <a:ext uri="{28A0092B-C50C-407E-A947-70E740481C1C}">
-                          <a14:useLocalDpi xmlns:a14="http://schemas.microsoft.com/office/drawing/2010/main" val="0"/>
-                        </a:ext>
-                      </a:extLst>
-                    </a:blip>
-                    <a:stretch>
-                      <a:fillRect/>
-                    </a:stretch>
-                  </pic:blipFill>
-                  <pic:spPr>
-                    <a:xfrm>
-                      <a:off x="0" y="0"/>
-                      <a:ext cx="2540338" cy="1265789"/>
-                    </a:xfrm>
-                    <a:prstGeom prst="rect">
-                      <a:avLst/>
-                    </a:prstGeom>
-                  </pic:spPr>
-                </pic:pic>
-              </a:graphicData>
-            </a:graphic>
-          </wp:inline>
-        </w:drawing>
-      </w:r>
-    </w:p>
-    <w:p>
-      <w:pPr>
-        <w:pStyle w:val="ListParagraph"/>
-        <w:numPr>
-          <w:ilvl w:val="0"/>
-          <w:numId w:val="27"/>
-        </w:numPr>
-        <w:spacing w:after="0"/>
-        <w:rPr>
-          <w:b/>
-          <w:bCs/>
-        </w:rPr>
-      </w:pPr>
-      <w:r>
-        <w:rPr>
-          <w:b/>
-          <w:bCs/>
-        </w:rPr>
-        <w:t>Professor Lazy</w:t>
-      </w:r>
-      <w:r>
-        <w:rPr>
-          <w:b/>
-          <w:bCs/>
-        </w:rPr>
-        <w:br/>
-      </w:r>
-      <w:r>
-        <w:t>Professor Lazy lives on a long, straight road 4km due east of his college, and refuses to go into college unless the wind is blowing from the east. When it blows at 10ms</w:t>
-      </w:r>
-      <w:r>
-        <w:rPr>
-          <w:vertAlign w:val="superscript"/>
-        </w:rPr>
-        <w:t>-1</w:t>
-      </w:r>
-      <w:r>
-        <w:t xml:space="preserve"> he can cover the 4km distance in 300s:</w:t>
-      </w:r>
-    </w:p>
-    <w:p>
-      <w:pPr>
-        <w:pStyle w:val="ListParagraph"/>
-        <w:numPr>
-          <w:ilvl w:val="1"/>
-          <w:numId w:val="28"/>
-        </w:numPr>
-        <w:spacing w:after="0"/>
-        <w:rPr>
-          <w:b/>
-          <w:bCs/>
-        </w:rPr>
-      </w:pPr>
-      <w:r>
-        <w:t>The first 2km is down a gentle hill of constant gradient, and he travels at a breakneck speed of</w:t>
-      </w:r>
-      <w:r>
-        <w:br/>
-        <w:t>20ms</w:t>
-      </w:r>
-      <w:r>
-        <w:rPr>
-          <w:vertAlign w:val="superscript"/>
-        </w:rPr>
-        <w:t>-1</w:t>
-      </w:r>
-      <w:r>
-        <w:t xml:space="preserve"> on his frictionless penny-farthing (or as he calls it, his ‘ordinary’).</w:t>
-      </w:r>
-    </w:p>
-    <w:p>
-      <w:pPr>
-        <w:pStyle w:val="ListParagraph"/>
-        <w:numPr>
-          <w:ilvl w:val="1"/>
-          <w:numId w:val="28"/>
-        </w:numPr>
-        <w:rPr>
-          <w:b/>
-          <w:bCs/>
-        </w:rPr>
-      </w:pPr>
-      <w:r>
-        <w:t>The second 2km is on flat ground and he travels at exactly 10ms</w:t>
-      </w:r>
-      <w:r>
-        <w:rPr>
-          <w:vertAlign w:val="superscript"/>
-        </w:rPr>
-        <w:t>-1</w:t>
-      </w:r>
-      <w:r>
-        <w:t>.</w:t>
-      </w:r>
-    </w:p>
-    <w:p>
-      <w:pPr>
-        <w:spacing w:after="0"/>
-        <w:ind w:left="720"/>
-      </w:pPr>
-      <w:r>
-        <w:t xml:space="preserve">The bicycle is, in fact, not particularly ordinary as the professor has removed the pedals and its motion is due to wind power alone. Professor Lazy will not contemplate returning home until the </w:t>
-      </w:r>
-      <w:r>
-        <w:lastRenderedPageBreak/>
-        <w:t>wind blows at 20ms</w:t>
-      </w:r>
-      <w:r>
-        <w:rPr>
-          <w:vertAlign w:val="superscript"/>
-        </w:rPr>
-        <w:t>-1</w:t>
-      </w:r>
-      <w:r>
-        <w:t xml:space="preserve"> from the west. When this happens, how long will it take him to get home? Assume that:</w:t>
-      </w:r>
-    </w:p>
-    <w:p>
-      <w:pPr>
-        <w:pStyle w:val="ListParagraph"/>
-        <w:numPr>
-          <w:ilvl w:val="0"/>
-          <w:numId w:val="30"/>
-        </w:numPr>
-        <w:spacing w:after="0"/>
-      </w:pPr>
-      <w:r>
-        <w:t>In each phase of his journey, the professor reaches his terminal velocity quickly compared with the overall length of his trip.</w:t>
-      </w:r>
-    </w:p>
-    <w:p>
-      <w:pPr>
-        <w:pStyle w:val="ListParagraph"/>
-        <w:numPr>
-          <w:ilvl w:val="0"/>
-          <w:numId w:val="30"/>
-        </w:numPr>
-        <w:spacing w:after="0"/>
-      </w:pPr>
-      <w:r>
-        <w:t>The wind blows parallel to the ground both on the flat and on the slope.</w:t>
-      </w:r>
-      <w:r>
-        <w:rPr>
-          <w:noProof/>
+          <w:szCs w:val="22"/>
+          <w:lang w:val="en-GB"/>
         </w:rPr>
         <w:br/>
       </w:r>
       <w:r>
         <w:rPr>
-          <w:noProof/>
+          <w:szCs w:val="22"/>
+          <w:lang w:val="en-GB"/>
         </w:rPr>
         <w:br/>
       </w:r>
+    </w:p>
+    <w:p>
+      <w:pPr>
+        <w:spacing w:after="0"/>
+        <w:jc w:val="center"/>
+        <w:rPr>
+          <w:szCs w:val="22"/>
+          <w:lang w:val="en-GB"/>
+        </w:rPr>
+      </w:pPr>
+    </w:p>
+    <w:p>
+      <w:pPr>
+        <w:spacing w:after="0"/>
+        <w:jc w:val="center"/>
+        <w:rPr>
+          <w:szCs w:val="22"/>
+          <w:lang w:val="en-GB"/>
+        </w:rPr>
+      </w:pPr>
+    </w:p>
+    <w:p>
+      <w:pPr>
+        <w:pStyle w:val="ListParagraph"/>
+        <w:numPr>
+          <w:ilvl w:val="0"/>
+          <w:numId w:val="24"/>
+        </w:numPr>
+        <w:spacing w:line="251" w:lineRule="auto"/>
+      </w:pPr>
+      <w:r>
+        <w:t>A ball is thrown from ground level so that it just clears a wall that is 3m high. If the initial speed of the ball is 20m/s, find the angle of projection.</w:t>
+      </w:r>
       <w:bookmarkStart w:id="0" w:name="_GoBack"/>
-      <w:r>
-        <w:rPr>
-          <w:noProof/>
-        </w:rPr>
-        <w:drawing>
-          <wp:inline distT="0" distB="0" distL="0" distR="0" wp14:anchorId="480514E5" wp14:editId="3E299821">
-            <wp:extent cx="4759036" cy="1651988"/>
-            <wp:effectExtent l="0" t="0" r="3810" b="5715"/>
-            <wp:docPr id="5" name="Picture 5">
-              <a:extLst xmlns:a="http://schemas.openxmlformats.org/drawingml/2006/main">
-                <a:ext uri="{C183D7F6-B498-43B3-948B-1728B52AA6E4}">
-                  <adec:decorative xmlns:adec="http://schemas.microsoft.com/office/drawing/2017/decorative" val="1"/>
-                </a:ext>
-              </a:extLst>
-            </wp:docPr>
-            <wp:cNvGraphicFramePr>
-              <a:graphicFrameLocks xmlns:a="http://schemas.openxmlformats.org/drawingml/2006/main" noChangeAspect="1"/>
-            </wp:cNvGraphicFramePr>
-            <a:graphic xmlns:a="http://schemas.openxmlformats.org/drawingml/2006/main">
-              <a:graphicData uri="http://schemas.openxmlformats.org/drawingml/2006/picture">
-                <pic:pic xmlns:pic="http://schemas.openxmlformats.org/drawingml/2006/picture">
-                  <pic:nvPicPr>
-                    <pic:cNvPr id="5" name="prof.jpg"/>
-                    <pic:cNvPicPr/>
-                  </pic:nvPicPr>
-                  <pic:blipFill>
-                    <a:blip r:embed="rId12">
-                      <a:extLst>
-                        <a:ext uri="{28A0092B-C50C-407E-A947-70E740481C1C}">
-                          <a14:useLocalDpi xmlns:a14="http://schemas.microsoft.com/office/drawing/2010/main" val="0"/>
-                        </a:ext>
-                      </a:extLst>
-                    </a:blip>
-                    <a:stretch>
-                      <a:fillRect/>
-                    </a:stretch>
-                  </pic:blipFill>
-                  <pic:spPr>
-                    <a:xfrm>
-                      <a:off x="0" y="0"/>
-                      <a:ext cx="4766018" cy="1654412"/>
-                    </a:xfrm>
-                    <a:prstGeom prst="rect">
-                      <a:avLst/>
-                    </a:prstGeom>
-                  </pic:spPr>
-                </pic:pic>
-              </a:graphicData>
-            </a:graphic>
-          </wp:inline>
-        </w:drawing>
-      </w:r>
       <w:bookmarkEnd w:id="0"/>
     </w:p>
+    <w:p>
+      <w:pPr>
+        <w:pStyle w:val="ListParagraph"/>
+        <w:numPr>
+          <w:ilvl w:val="0"/>
+          <w:numId w:val="24"/>
+        </w:numPr>
+        <w:spacing w:line="251" w:lineRule="auto"/>
+      </w:pPr>
+      <w:r>
+        <w:t>A ball is thrown vertically upwards with a speed of 21m/s.</w:t>
+      </w:r>
+    </w:p>
+    <w:p>
+      <w:pPr>
+        <w:pStyle w:val="ListParagraph"/>
+        <w:numPr>
+          <w:ilvl w:val="1"/>
+          <w:numId w:val="24"/>
+        </w:numPr>
+        <w:spacing w:line="251" w:lineRule="auto"/>
+      </w:pPr>
+      <w:r>
+        <w:t>In which direction is the ball travelling after 3 seconds?</w:t>
+      </w:r>
+    </w:p>
+    <w:p>
+      <w:pPr>
+        <w:pStyle w:val="ListParagraph"/>
+        <w:numPr>
+          <w:ilvl w:val="1"/>
+          <w:numId w:val="24"/>
+        </w:numPr>
+        <w:spacing w:line="251" w:lineRule="auto"/>
+      </w:pPr>
+      <w:r>
+        <w:t>What is the total distance it has travelled in this time?</w:t>
+      </w:r>
+    </w:p>
+    <w:p>
+      <w:pPr>
+        <w:pStyle w:val="ListParagraph"/>
+        <w:numPr>
+          <w:ilvl w:val="0"/>
+          <w:numId w:val="24"/>
+        </w:numPr>
+        <w:spacing w:line="251" w:lineRule="auto"/>
+      </w:pPr>
+      <w:r>
+        <w:t>A stone is thrown vertically upwards with a speed of 7m/s, and one second later, a second stone is thrown vertically upwards from the same point with the same speed.</w:t>
+      </w:r>
+      <w:r>
+        <w:br/>
+        <w:t>Find the height at which the two stones collide.</w:t>
+      </w:r>
+    </w:p>
     <w:sectPr>
-      <w:headerReference w:type="default" r:id="rId13"/>
-      <w:footerReference w:type="default" r:id="rId14"/>
+      <w:headerReference w:type="default" r:id="rId11"/>
+      <w:footerReference w:type="default" r:id="rId12"/>
       <w:type w:val="continuous"/>
       <w:pgSz w:w="12240" w:h="15840" w:code="1"/>
       <w:pgMar w:top="3600" w:right="720" w:bottom="360" w:left="1080" w:header="720" w:footer="360" w:gutter="0"/>
@@ -894,89 +1457,6 @@
       <w:r>
         <w:continuationSeparator/>
       </w:r>
-    </w:p>
-  </w:footnote>
-  <w:footnote w:id="1">
-    <w:p>
-      <w:pPr>
-        <w:pStyle w:val="FootnoteText"/>
-        <w:rPr>
-          <w:lang w:val="en-GB"/>
-        </w:rPr>
-      </w:pPr>
-      <w:r>
-        <w:rPr>
-          <w:rStyle w:val="FootnoteReference"/>
-        </w:rPr>
-        <w:footnoteRef/>
-      </w:r>
-      <w:r>
-        <w:t xml:space="preserve"> </w:t>
-      </w:r>
-      <w:r>
-        <w:rPr>
-          <w:lang w:val="en-GB"/>
-        </w:rPr>
-        <w:t>“Steady and uniform” means unchanging in both space and time; you may treat it as a constant vector.</w:t>
-      </w:r>
-    </w:p>
-  </w:footnote>
-  <w:footnote w:id="2">
-    <w:p>
-      <w:pPr>
-        <w:pStyle w:val="FootnoteText"/>
-        <w:rPr>
-          <w:lang w:val="en-GB"/>
-        </w:rPr>
-      </w:pPr>
-      <w:r>
-        <w:rPr>
-          <w:rStyle w:val="FootnoteReference"/>
-        </w:rPr>
-        <w:footnoteRef/>
-      </w:r>
-      <w:r>
-        <w:t xml:space="preserve"> </w:t>
-      </w:r>
-      <w:r>
-        <w:rPr>
-          <w:lang w:val="en-GB"/>
-        </w:rPr>
-        <w:t>Compass bearings are measured clockwise from North.</w:t>
-      </w:r>
-    </w:p>
-  </w:footnote>
-  <w:footnote w:id="3">
-    <w:p>
-      <w:pPr>
-        <w:pStyle w:val="FootnoteText"/>
-        <w:rPr>
-          <w:lang w:val="en-GB"/>
-        </w:rPr>
-      </w:pPr>
-      <w:r>
-        <w:rPr>
-          <w:rStyle w:val="FootnoteReference"/>
-        </w:rPr>
-        <w:footnoteRef/>
-      </w:r>
-      <w:r>
-        <w:t xml:space="preserve"> </w:t>
-      </w:r>
-      <w:r>
-        <w:rPr>
-          <w:lang w:val="en-GB"/>
-        </w:rPr>
-        <w:t xml:space="preserve">“Dead reckoning” is an ancient navigation technique that relies on determining the current position and planning a future course based on previous locations and speed, without accounting for changes in wind or other environmental conditions: </w:t>
-      </w:r>
-      <w:hyperlink r:id="rId1" w:history="1">
-        <w:r>
-          <w:rPr>
-            <w:rStyle w:val="Hyperlink"/>
-          </w:rPr>
-          <w:t>https://www.brighthubengineering.com/seafaring/60461-what-is-dead-reckoning/</w:t>
-        </w:r>
-      </w:hyperlink>
     </w:p>
   </w:footnote>
 </w:footnotes>
@@ -1833,7 +2313,7 @@
                               <w:sz w:val="24"/>
                               <w:lang w:val="en-GB"/>
                             </w:rPr>
-                            <w:t>Kinematics</w:t>
+                            <w:t>Newtonian Mechanics</w:t>
                           </w:r>
                         </w:p>
                       </w:txbxContent>
@@ -1849,7 +2329,7 @@
         </mc:Choice>
         <mc:Fallback>
           <w:pict>
-            <v:rect w14:anchorId="7E2C4C24" id="Shape 61" o:spid="_x0000_s1027" alt="Insert logo" style="width:380.4pt;height:27.35pt;visibility:visible;mso-wrap-style:square;mso-left-percent:-10001;mso-top-percent:-10001;mso-position-horizontal:absolute;mso-position-horizontal-relative:char;mso-position-vertical:absolute;mso-position-vertical-relative:line;mso-left-percent:-10001;mso-top-percent:-10001;v-text-anchor:middle" o:gfxdata="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" filled="f" stroked="f" strokeweight=".25pt">
+            <v:rect w14:anchorId="7E2C4C24" id="Shape 61" o:spid="_x0000_s1044" alt="Insert logo" style="width:380.4pt;height:27.35pt;visibility:visible;mso-wrap-style:square;mso-left-percent:-10001;mso-top-percent:-10001;mso-position-horizontal:absolute;mso-position-horizontal-relative:char;mso-position-vertical:absolute;mso-position-vertical-relative:line;mso-left-percent:-10001;mso-top-percent:-10001;v-text-anchor:middle" o:gfxdata="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" filled="f" stroked="f" strokeweight=".25pt">
               <v:stroke miterlimit="4"/>
               <v:textbox style="mso-fit-shape-to-text:t" inset="0,1.5pt,1.5pt,1.5pt">
                 <w:txbxContent>
@@ -1940,7 +2420,7 @@
                         <w:sz w:val="24"/>
                         <w:lang w:val="en-GB"/>
                       </w:rPr>
-                      <w:t>Kinematics</w:t>
+                      <w:t>Newtonian Mechanics</w:t>
                     </w:r>
                   </w:p>
                 </w:txbxContent>
@@ -2342,100 +2822,6 @@
     </w:lvl>
   </w:abstractNum>
   <w:abstractNum w:abstractNumId="12" w15:restartNumberingAfterBreak="0">
-    <w:nsid w:val="0BBC564E"/>
-    <w:multiLevelType w:val="hybridMultilevel"/>
-    <w:tmpl w:val="872AE23E"/>
-    <w:lvl w:ilvl="0" w:tplc="49A496E8">
-      <w:start w:val="1"/>
-      <w:numFmt w:val="decimal"/>
-      <w:lvlText w:val="%1."/>
-      <w:lvlJc w:val="left"/>
-      <w:pPr>
-        <w:ind w:left="720" w:hanging="360"/>
-      </w:pPr>
-      <w:rPr>
-        <w:b w:val="0"/>
-        <w:bCs w:val="0"/>
-      </w:rPr>
-    </w:lvl>
-    <w:lvl w:ilvl="1" w:tplc="297E2F50">
-      <w:start w:val="1"/>
-      <w:numFmt w:val="lowerLetter"/>
-      <w:lvlText w:val="%2."/>
-      <w:lvlJc w:val="left"/>
-      <w:pPr>
-        <w:ind w:left="1440" w:hanging="360"/>
-      </w:pPr>
-      <w:rPr>
-        <w:b w:val="0"/>
-        <w:bCs w:val="0"/>
-      </w:rPr>
-    </w:lvl>
-    <w:lvl w:ilvl="2" w:tplc="0809001B" w:tentative="1">
-      <w:start w:val="1"/>
-      <w:numFmt w:val="lowerRoman"/>
-      <w:lvlText w:val="%3."/>
-      <w:lvlJc w:val="right"/>
-      <w:pPr>
-        <w:ind w:left="2160" w:hanging="180"/>
-      </w:pPr>
-    </w:lvl>
-    <w:lvl w:ilvl="3" w:tplc="0809000F" w:tentative="1">
-      <w:start w:val="1"/>
-      <w:numFmt w:val="decimal"/>
-      <w:lvlText w:val="%4."/>
-      <w:lvlJc w:val="left"/>
-      <w:pPr>
-        <w:ind w:left="2880" w:hanging="360"/>
-      </w:pPr>
-    </w:lvl>
-    <w:lvl w:ilvl="4" w:tplc="08090019" w:tentative="1">
-      <w:start w:val="1"/>
-      <w:numFmt w:val="lowerLetter"/>
-      <w:lvlText w:val="%5."/>
-      <w:lvlJc w:val="left"/>
-      <w:pPr>
-        <w:ind w:left="3600" w:hanging="360"/>
-      </w:pPr>
-    </w:lvl>
-    <w:lvl w:ilvl="5" w:tplc="0809001B" w:tentative="1">
-      <w:start w:val="1"/>
-      <w:numFmt w:val="lowerRoman"/>
-      <w:lvlText w:val="%6."/>
-      <w:lvlJc w:val="right"/>
-      <w:pPr>
-        <w:ind w:left="4320" w:hanging="180"/>
-      </w:pPr>
-    </w:lvl>
-    <w:lvl w:ilvl="6" w:tplc="0809000F" w:tentative="1">
-      <w:start w:val="1"/>
-      <w:numFmt w:val="decimal"/>
-      <w:lvlText w:val="%7."/>
-      <w:lvlJc w:val="left"/>
-      <w:pPr>
-        <w:ind w:left="5040" w:hanging="360"/>
-      </w:pPr>
-    </w:lvl>
-    <w:lvl w:ilvl="7" w:tplc="08090019" w:tentative="1">
-      <w:start w:val="1"/>
-      <w:numFmt w:val="lowerLetter"/>
-      <w:lvlText w:val="%8."/>
-      <w:lvlJc w:val="left"/>
-      <w:pPr>
-        <w:ind w:left="5760" w:hanging="360"/>
-      </w:pPr>
-    </w:lvl>
-    <w:lvl w:ilvl="8" w:tplc="0809001B" w:tentative="1">
-      <w:start w:val="1"/>
-      <w:numFmt w:val="lowerRoman"/>
-      <w:lvlText w:val="%9."/>
-      <w:lvlJc w:val="right"/>
-      <w:pPr>
-        <w:ind w:left="6480" w:hanging="180"/>
-      </w:pPr>
-    </w:lvl>
-  </w:abstractNum>
-  <w:abstractNum w:abstractNumId="13" w15:restartNumberingAfterBreak="0">
     <w:nsid w:val="13B41947"/>
     <w:multiLevelType w:val="multilevel"/>
     <w:tmpl w:val="334096DC"/>
@@ -2521,7 +2907,7 @@
       </w:pPr>
     </w:lvl>
   </w:abstractNum>
-  <w:abstractNum w:abstractNumId="14" w15:restartNumberingAfterBreak="0">
+  <w:abstractNum w:abstractNumId="13" w15:restartNumberingAfterBreak="0">
     <w:nsid w:val="192420A3"/>
     <w:multiLevelType w:val="hybridMultilevel"/>
     <w:tmpl w:val="77F8E50E"/>
@@ -2610,7 +2996,7 @@
       </w:pPr>
     </w:lvl>
   </w:abstractNum>
-  <w:abstractNum w:abstractNumId="15" w15:restartNumberingAfterBreak="0">
+  <w:abstractNum w:abstractNumId="14" w15:restartNumberingAfterBreak="0">
     <w:nsid w:val="20E8260A"/>
     <w:multiLevelType w:val="multilevel"/>
     <w:tmpl w:val="2C66AF20"/>
@@ -2696,7 +3082,7 @@
       </w:pPr>
     </w:lvl>
   </w:abstractNum>
-  <w:abstractNum w:abstractNumId="16" w15:restartNumberingAfterBreak="0">
+  <w:abstractNum w:abstractNumId="15" w15:restartNumberingAfterBreak="0">
     <w:nsid w:val="26E13C0C"/>
     <w:multiLevelType w:val="hybridMultilevel"/>
     <w:tmpl w:val="97203EFC"/>
@@ -2782,7 +3168,7 @@
       </w:pPr>
     </w:lvl>
   </w:abstractNum>
-  <w:abstractNum w:abstractNumId="17" w15:restartNumberingAfterBreak="0">
+  <w:abstractNum w:abstractNumId="16" w15:restartNumberingAfterBreak="0">
     <w:nsid w:val="287B36F2"/>
     <w:multiLevelType w:val="multilevel"/>
     <w:tmpl w:val="334096DC"/>
@@ -2868,7 +3254,7 @@
       </w:pPr>
     </w:lvl>
   </w:abstractNum>
-  <w:abstractNum w:abstractNumId="18" w15:restartNumberingAfterBreak="0">
+  <w:abstractNum w:abstractNumId="17" w15:restartNumberingAfterBreak="0">
     <w:nsid w:val="2EF40B2C"/>
     <w:multiLevelType w:val="multilevel"/>
     <w:tmpl w:val="A30C7138"/>
@@ -2954,102 +3340,7 @@
       </w:pPr>
     </w:lvl>
   </w:abstractNum>
-  <w:abstractNum w:abstractNumId="19" w15:restartNumberingAfterBreak="0">
-    <w:nsid w:val="2F1C1092"/>
-    <w:multiLevelType w:val="hybridMultilevel"/>
-    <w:tmpl w:val="FCE80CD2"/>
-    <w:lvl w:ilvl="0" w:tplc="49A496E8">
-      <w:start w:val="1"/>
-      <w:numFmt w:val="decimal"/>
-      <w:lvlText w:val="%1."/>
-      <w:lvlJc w:val="left"/>
-      <w:pPr>
-        <w:ind w:left="720" w:hanging="360"/>
-      </w:pPr>
-      <w:rPr>
-        <w:b w:val="0"/>
-        <w:bCs w:val="0"/>
-      </w:rPr>
-    </w:lvl>
-    <w:lvl w:ilvl="1" w:tplc="08090001">
-      <w:start w:val="1"/>
-      <w:numFmt w:val="bullet"/>
-      <w:lvlText w:val=""/>
-      <w:lvlJc w:val="left"/>
-      <w:pPr>
-        <w:ind w:left="1440" w:hanging="360"/>
-      </w:pPr>
-      <w:rPr>
-        <w:rFonts w:ascii="Symbol" w:hAnsi="Symbol" w:hint="default"/>
-        <w:b w:val="0"/>
-        <w:bCs w:val="0"/>
-      </w:rPr>
-    </w:lvl>
-    <w:lvl w:ilvl="2" w:tplc="0809001B" w:tentative="1">
-      <w:start w:val="1"/>
-      <w:numFmt w:val="lowerRoman"/>
-      <w:lvlText w:val="%3."/>
-      <w:lvlJc w:val="right"/>
-      <w:pPr>
-        <w:ind w:left="2160" w:hanging="180"/>
-      </w:pPr>
-    </w:lvl>
-    <w:lvl w:ilvl="3" w:tplc="0809000F" w:tentative="1">
-      <w:start w:val="1"/>
-      <w:numFmt w:val="decimal"/>
-      <w:lvlText w:val="%4."/>
-      <w:lvlJc w:val="left"/>
-      <w:pPr>
-        <w:ind w:left="2880" w:hanging="360"/>
-      </w:pPr>
-    </w:lvl>
-    <w:lvl w:ilvl="4" w:tplc="08090019" w:tentative="1">
-      <w:start w:val="1"/>
-      <w:numFmt w:val="lowerLetter"/>
-      <w:lvlText w:val="%5."/>
-      <w:lvlJc w:val="left"/>
-      <w:pPr>
-        <w:ind w:left="3600" w:hanging="360"/>
-      </w:pPr>
-    </w:lvl>
-    <w:lvl w:ilvl="5" w:tplc="0809001B" w:tentative="1">
-      <w:start w:val="1"/>
-      <w:numFmt w:val="lowerRoman"/>
-      <w:lvlText w:val="%6."/>
-      <w:lvlJc w:val="right"/>
-      <w:pPr>
-        <w:ind w:left="4320" w:hanging="180"/>
-      </w:pPr>
-    </w:lvl>
-    <w:lvl w:ilvl="6" w:tplc="0809000F" w:tentative="1">
-      <w:start w:val="1"/>
-      <w:numFmt w:val="decimal"/>
-      <w:lvlText w:val="%7."/>
-      <w:lvlJc w:val="left"/>
-      <w:pPr>
-        <w:ind w:left="5040" w:hanging="360"/>
-      </w:pPr>
-    </w:lvl>
-    <w:lvl w:ilvl="7" w:tplc="08090019" w:tentative="1">
-      <w:start w:val="1"/>
-      <w:numFmt w:val="lowerLetter"/>
-      <w:lvlText w:val="%8."/>
-      <w:lvlJc w:val="left"/>
-      <w:pPr>
-        <w:ind w:left="5760" w:hanging="360"/>
-      </w:pPr>
-    </w:lvl>
-    <w:lvl w:ilvl="8" w:tplc="0809001B" w:tentative="1">
-      <w:start w:val="1"/>
-      <w:numFmt w:val="lowerRoman"/>
-      <w:lvlText w:val="%9."/>
-      <w:lvlJc w:val="right"/>
-      <w:pPr>
-        <w:ind w:left="6480" w:hanging="180"/>
-      </w:pPr>
-    </w:lvl>
-  </w:abstractNum>
-  <w:abstractNum w:abstractNumId="20" w15:restartNumberingAfterBreak="0">
+  <w:abstractNum w:abstractNumId="18" w15:restartNumberingAfterBreak="0">
     <w:nsid w:val="3B45174F"/>
     <w:multiLevelType w:val="hybridMultilevel"/>
     <w:tmpl w:val="988474BC"/>
@@ -3162,7 +3453,7 @@
       </w:rPr>
     </w:lvl>
   </w:abstractNum>
-  <w:abstractNum w:abstractNumId="21" w15:restartNumberingAfterBreak="0">
+  <w:abstractNum w:abstractNumId="19" w15:restartNumberingAfterBreak="0">
     <w:nsid w:val="44B47B0C"/>
     <w:multiLevelType w:val="hybridMultilevel"/>
     <w:tmpl w:val="47D4057C"/>
@@ -3255,97 +3546,7 @@
       </w:pPr>
     </w:lvl>
   </w:abstractNum>
-  <w:abstractNum w:abstractNumId="22" w15:restartNumberingAfterBreak="0">
-    <w:nsid w:val="456A4621"/>
-    <w:multiLevelType w:val="hybridMultilevel"/>
-    <w:tmpl w:val="83F258BC"/>
-    <w:lvl w:ilvl="0" w:tplc="08090019">
-      <w:start w:val="1"/>
-      <w:numFmt w:val="lowerLetter"/>
-      <w:lvlText w:val="%1."/>
-      <w:lvlJc w:val="left"/>
-      <w:pPr>
-        <w:ind w:left="1440" w:hanging="360"/>
-      </w:pPr>
-      <w:rPr>
-        <w:b w:val="0"/>
-        <w:bCs w:val="0"/>
-      </w:rPr>
-    </w:lvl>
-    <w:lvl w:ilvl="1" w:tplc="08090019" w:tentative="1">
-      <w:start w:val="1"/>
-      <w:numFmt w:val="lowerLetter"/>
-      <w:lvlText w:val="%2."/>
-      <w:lvlJc w:val="left"/>
-      <w:pPr>
-        <w:ind w:left="2160" w:hanging="360"/>
-      </w:pPr>
-    </w:lvl>
-    <w:lvl w:ilvl="2" w:tplc="0809001B" w:tentative="1">
-      <w:start w:val="1"/>
-      <w:numFmt w:val="lowerRoman"/>
-      <w:lvlText w:val="%3."/>
-      <w:lvlJc w:val="right"/>
-      <w:pPr>
-        <w:ind w:left="2880" w:hanging="180"/>
-      </w:pPr>
-    </w:lvl>
-    <w:lvl w:ilvl="3" w:tplc="0809000F" w:tentative="1">
-      <w:start w:val="1"/>
-      <w:numFmt w:val="decimal"/>
-      <w:lvlText w:val="%4."/>
-      <w:lvlJc w:val="left"/>
-      <w:pPr>
-        <w:ind w:left="3600" w:hanging="360"/>
-      </w:pPr>
-    </w:lvl>
-    <w:lvl w:ilvl="4" w:tplc="08090019" w:tentative="1">
-      <w:start w:val="1"/>
-      <w:numFmt w:val="lowerLetter"/>
-      <w:lvlText w:val="%5."/>
-      <w:lvlJc w:val="left"/>
-      <w:pPr>
-        <w:ind w:left="4320" w:hanging="360"/>
-      </w:pPr>
-    </w:lvl>
-    <w:lvl w:ilvl="5" w:tplc="0809001B" w:tentative="1">
-      <w:start w:val="1"/>
-      <w:numFmt w:val="lowerRoman"/>
-      <w:lvlText w:val="%6."/>
-      <w:lvlJc w:val="right"/>
-      <w:pPr>
-        <w:ind w:left="5040" w:hanging="180"/>
-      </w:pPr>
-    </w:lvl>
-    <w:lvl w:ilvl="6" w:tplc="0809000F" w:tentative="1">
-      <w:start w:val="1"/>
-      <w:numFmt w:val="decimal"/>
-      <w:lvlText w:val="%7."/>
-      <w:lvlJc w:val="left"/>
-      <w:pPr>
-        <w:ind w:left="5760" w:hanging="360"/>
-      </w:pPr>
-    </w:lvl>
-    <w:lvl w:ilvl="7" w:tplc="08090019" w:tentative="1">
-      <w:start w:val="1"/>
-      <w:numFmt w:val="lowerLetter"/>
-      <w:lvlText w:val="%8."/>
-      <w:lvlJc w:val="left"/>
-      <w:pPr>
-        <w:ind w:left="6480" w:hanging="360"/>
-      </w:pPr>
-    </w:lvl>
-    <w:lvl w:ilvl="8" w:tplc="0809001B" w:tentative="1">
-      <w:start w:val="1"/>
-      <w:numFmt w:val="lowerRoman"/>
-      <w:lvlText w:val="%9."/>
-      <w:lvlJc w:val="right"/>
-      <w:pPr>
-        <w:ind w:left="7200" w:hanging="180"/>
-      </w:pPr>
-    </w:lvl>
-  </w:abstractNum>
-  <w:abstractNum w:abstractNumId="23" w15:restartNumberingAfterBreak="0">
+  <w:abstractNum w:abstractNumId="20" w15:restartNumberingAfterBreak="0">
     <w:nsid w:val="46864B9F"/>
     <w:multiLevelType w:val="hybridMultilevel"/>
     <w:tmpl w:val="C6D8D914"/>
@@ -3431,7 +3632,7 @@
       </w:pPr>
     </w:lvl>
   </w:abstractNum>
-  <w:abstractNum w:abstractNumId="24" w15:restartNumberingAfterBreak="0">
+  <w:abstractNum w:abstractNumId="21" w15:restartNumberingAfterBreak="0">
     <w:nsid w:val="574373F8"/>
     <w:multiLevelType w:val="multilevel"/>
     <w:tmpl w:val="975C1AC0"/>
@@ -3517,7 +3718,7 @@
       </w:pPr>
     </w:lvl>
   </w:abstractNum>
-  <w:abstractNum w:abstractNumId="25" w15:restartNumberingAfterBreak="0">
+  <w:abstractNum w:abstractNumId="22" w15:restartNumberingAfterBreak="0">
     <w:nsid w:val="646E0BF9"/>
     <w:multiLevelType w:val="hybridMultilevel"/>
     <w:tmpl w:val="5E3CBC96"/>
@@ -3613,7 +3814,7 @@
       </w:pPr>
     </w:lvl>
   </w:abstractNum>
-  <w:abstractNum w:abstractNumId="26" w15:restartNumberingAfterBreak="0">
+  <w:abstractNum w:abstractNumId="23" w15:restartNumberingAfterBreak="0">
     <w:nsid w:val="65D90F93"/>
     <w:multiLevelType w:val="hybridMultilevel"/>
     <w:tmpl w:val="5B3ED4CA"/>
@@ -3699,7 +3900,7 @@
       </w:pPr>
     </w:lvl>
   </w:abstractNum>
-  <w:abstractNum w:abstractNumId="27" w15:restartNumberingAfterBreak="0">
+  <w:abstractNum w:abstractNumId="24" w15:restartNumberingAfterBreak="0">
     <w:nsid w:val="6EB9761C"/>
     <w:multiLevelType w:val="hybridMultilevel"/>
     <w:tmpl w:val="AF4200D6"/>
@@ -3785,120 +3986,7 @@
       </w:pPr>
     </w:lvl>
   </w:abstractNum>
-  <w:abstractNum w:abstractNumId="28" w15:restartNumberingAfterBreak="0">
-    <w:nsid w:val="74B10348"/>
-    <w:multiLevelType w:val="hybridMultilevel"/>
-    <w:tmpl w:val="05804044"/>
-    <w:lvl w:ilvl="0" w:tplc="08090001">
-      <w:start w:val="1"/>
-      <w:numFmt w:val="bullet"/>
-      <w:lvlText w:val=""/>
-      <w:lvlJc w:val="left"/>
-      <w:pPr>
-        <w:ind w:left="1440" w:hanging="360"/>
-      </w:pPr>
-      <w:rPr>
-        <w:rFonts w:ascii="Symbol" w:hAnsi="Symbol" w:hint="default"/>
-      </w:rPr>
-    </w:lvl>
-    <w:lvl w:ilvl="1" w:tplc="08090003" w:tentative="1">
-      <w:start w:val="1"/>
-      <w:numFmt w:val="bullet"/>
-      <w:lvlText w:val="o"/>
-      <w:lvlJc w:val="left"/>
-      <w:pPr>
-        <w:ind w:left="2160" w:hanging="360"/>
-      </w:pPr>
-      <w:rPr>
-        <w:rFonts w:ascii="Courier New" w:hAnsi="Courier New" w:cs="Courier New" w:hint="default"/>
-      </w:rPr>
-    </w:lvl>
-    <w:lvl w:ilvl="2" w:tplc="08090005" w:tentative="1">
-      <w:start w:val="1"/>
-      <w:numFmt w:val="bullet"/>
-      <w:lvlText w:val=""/>
-      <w:lvlJc w:val="left"/>
-      <w:pPr>
-        <w:ind w:left="2880" w:hanging="360"/>
-      </w:pPr>
-      <w:rPr>
-        <w:rFonts w:ascii="Wingdings" w:hAnsi="Wingdings" w:hint="default"/>
-      </w:rPr>
-    </w:lvl>
-    <w:lvl w:ilvl="3" w:tplc="08090001" w:tentative="1">
-      <w:start w:val="1"/>
-      <w:numFmt w:val="bullet"/>
-      <w:lvlText w:val=""/>
-      <w:lvlJc w:val="left"/>
-      <w:pPr>
-        <w:ind w:left="3600" w:hanging="360"/>
-      </w:pPr>
-      <w:rPr>
-        <w:rFonts w:ascii="Symbol" w:hAnsi="Symbol" w:hint="default"/>
-      </w:rPr>
-    </w:lvl>
-    <w:lvl w:ilvl="4" w:tplc="08090003" w:tentative="1">
-      <w:start w:val="1"/>
-      <w:numFmt w:val="bullet"/>
-      <w:lvlText w:val="o"/>
-      <w:lvlJc w:val="left"/>
-      <w:pPr>
-        <w:ind w:left="4320" w:hanging="360"/>
-      </w:pPr>
-      <w:rPr>
-        <w:rFonts w:ascii="Courier New" w:hAnsi="Courier New" w:cs="Courier New" w:hint="default"/>
-      </w:rPr>
-    </w:lvl>
-    <w:lvl w:ilvl="5" w:tplc="08090005" w:tentative="1">
-      <w:start w:val="1"/>
-      <w:numFmt w:val="bullet"/>
-      <w:lvlText w:val=""/>
-      <w:lvlJc w:val="left"/>
-      <w:pPr>
-        <w:ind w:left="5040" w:hanging="360"/>
-      </w:pPr>
-      <w:rPr>
-        <w:rFonts w:ascii="Wingdings" w:hAnsi="Wingdings" w:hint="default"/>
-      </w:rPr>
-    </w:lvl>
-    <w:lvl w:ilvl="6" w:tplc="08090001" w:tentative="1">
-      <w:start w:val="1"/>
-      <w:numFmt w:val="bullet"/>
-      <w:lvlText w:val=""/>
-      <w:lvlJc w:val="left"/>
-      <w:pPr>
-        <w:ind w:left="5760" w:hanging="360"/>
-      </w:pPr>
-      <w:rPr>
-        <w:rFonts w:ascii="Symbol" w:hAnsi="Symbol" w:hint="default"/>
-      </w:rPr>
-    </w:lvl>
-    <w:lvl w:ilvl="7" w:tplc="08090003" w:tentative="1">
-      <w:start w:val="1"/>
-      <w:numFmt w:val="bullet"/>
-      <w:lvlText w:val="o"/>
-      <w:lvlJc w:val="left"/>
-      <w:pPr>
-        <w:ind w:left="6480" w:hanging="360"/>
-      </w:pPr>
-      <w:rPr>
-        <w:rFonts w:ascii="Courier New" w:hAnsi="Courier New" w:cs="Courier New" w:hint="default"/>
-      </w:rPr>
-    </w:lvl>
-    <w:lvl w:ilvl="8" w:tplc="08090005" w:tentative="1">
-      <w:start w:val="1"/>
-      <w:numFmt w:val="bullet"/>
-      <w:lvlText w:val=""/>
-      <w:lvlJc w:val="left"/>
-      <w:pPr>
-        <w:ind w:left="7200" w:hanging="360"/>
-      </w:pPr>
-      <w:rPr>
-        <w:rFonts w:ascii="Wingdings" w:hAnsi="Wingdings" w:hint="default"/>
-      </w:rPr>
-    </w:lvl>
-  </w:abstractNum>
-  <w:abstractNum w:abstractNumId="29" w15:restartNumberingAfterBreak="0">
+  <w:abstractNum w:abstractNumId="25" w15:restartNumberingAfterBreak="0">
     <w:nsid w:val="7696231C"/>
     <w:multiLevelType w:val="multilevel"/>
     <w:tmpl w:val="227AE85C"/>
@@ -3985,34 +4073,34 @@
     </w:lvl>
   </w:abstractNum>
   <w:num w:numId="1">
-    <w:abstractNumId w:val="17"/>
+    <w:abstractNumId w:val="16"/>
   </w:num>
   <w:num w:numId="2">
-    <w:abstractNumId w:val="13"/>
+    <w:abstractNumId w:val="12"/>
   </w:num>
   <w:num w:numId="3">
     <w:abstractNumId w:val="10"/>
   </w:num>
   <w:num w:numId="4">
-    <w:abstractNumId w:val="23"/>
+    <w:abstractNumId w:val="20"/>
   </w:num>
   <w:num w:numId="5">
-    <w:abstractNumId w:val="25"/>
+    <w:abstractNumId w:val="22"/>
   </w:num>
   <w:num w:numId="6">
-    <w:abstractNumId w:val="15"/>
+    <w:abstractNumId w:val="14"/>
   </w:num>
   <w:num w:numId="7">
-    <w:abstractNumId w:val="16"/>
+    <w:abstractNumId w:val="15"/>
   </w:num>
   <w:num w:numId="8">
     <w:abstractNumId w:val="11"/>
   </w:num>
   <w:num w:numId="9">
-    <w:abstractNumId w:val="27"/>
+    <w:abstractNumId w:val="24"/>
   </w:num>
   <w:num w:numId="10">
-    <w:abstractNumId w:val="26"/>
+    <w:abstractNumId w:val="23"/>
   </w:num>
   <w:num w:numId="11">
     <w:abstractNumId w:val="9"/>
@@ -4045,13 +4133,13 @@
     <w:abstractNumId w:val="0"/>
   </w:num>
   <w:num w:numId="21">
-    <w:abstractNumId w:val="18"/>
+    <w:abstractNumId w:val="17"/>
   </w:num>
   <w:num w:numId="22">
-    <w:abstractNumId w:val="21"/>
+    <w:abstractNumId w:val="19"/>
   </w:num>
   <w:num w:numId="23">
-    <w:abstractNumId w:val="29"/>
+    <w:abstractNumId w:val="25"/>
     <w:lvlOverride w:ilvl="0">
       <w:startOverride w:val="1"/>
     </w:lvlOverride>
@@ -4081,25 +4169,13 @@
     </w:lvlOverride>
   </w:num>
   <w:num w:numId="24">
-    <w:abstractNumId w:val="14"/>
+    <w:abstractNumId w:val="13"/>
   </w:num>
   <w:num w:numId="25">
-    <w:abstractNumId w:val="24"/>
+    <w:abstractNumId w:val="21"/>
   </w:num>
   <w:num w:numId="26">
-    <w:abstractNumId w:val="20"/>
-  </w:num>
-  <w:num w:numId="27">
-    <w:abstractNumId w:val="12"/>
-  </w:num>
-  <w:num w:numId="28">
-    <w:abstractNumId w:val="19"/>
-  </w:num>
-  <w:num w:numId="29">
-    <w:abstractNumId w:val="22"/>
-  </w:num>
-  <w:num w:numId="30">
-    <w:abstractNumId w:val="28"/>
+    <w:abstractNumId w:val="18"/>
   </w:num>
 </w:numbering>
 </file>
@@ -4498,7 +4574,7 @@
   <w:style w:type="paragraph" w:default="1" w:styleId="Normal">
     <w:name w:val="Normal"/>
     <w:qFormat/>
-    <w:rsid w:val="00B42B82"/>
+    <w:rsid w:val="00C07418"/>
     <w:pPr>
       <w:spacing w:after="300"/>
       <w:ind w:right="720"/>
@@ -5618,7 +5694,7 @@
 </file>
 
 <file path=customXml/itemProps4.xml><?xml version="1.0" encoding="utf-8"?>
-<ds:datastoreItem xmlns:ds="http://schemas.openxmlformats.org/officeDocument/2006/customXml" ds:itemID="{48928741-7DC0-4B0E-A72E-FE26955A8ED9}">
+<ds:datastoreItem xmlns:ds="http://schemas.openxmlformats.org/officeDocument/2006/customXml" ds:itemID="{FD1B60FB-171C-4E72-9E45-283BE2DAC11F}">
   <ds:schemaRefs>
     <ds:schemaRef ds:uri="http://schemas.openxmlformats.org/officeDocument/2006/bibliography"/>
   </ds:schemaRefs>

</xml_diff>